<commit_message>
Finish description of the program
</commit_message>
<xml_diff>
--- a/docs/Опис програми.docx
+++ b/docs/Опис програми.docx
@@ -30,16 +30,14 @@
         <w:rPr>
           <w:rFonts w:ascii="Segoe UI" w:hAnsi="Segoe UI" w:cs="Segoe UI"/>
           <w:i/>
-          <w:lang w:val="en-US"/>
         </w:rPr>
       </w:pPr>
       <w:r>
         <w:rPr>
           <w:rFonts w:ascii="Segoe UI" w:hAnsi="Segoe UI" w:cs="Segoe UI"/>
           <w:i/>
-          <w:lang w:val="en-US"/>
-        </w:rPr>
-        <w:t>Mind-mapping</w:t>
+        </w:rPr>
+        <w:t>Мета</w:t>
       </w:r>
     </w:p>
     <w:p>
@@ -58,56 +56,23 @@
           <w:sz w:val="20"/>
           <w:szCs w:val="20"/>
         </w:rPr>
-        <w:t xml:space="preserve">Програма </w:t>
-      </w:r>
-      <w:r>
-        <w:rPr>
-          <w:rFonts w:ascii="Segoe UI" w:hAnsi="Segoe UI" w:cs="Segoe UI"/>
-          <w:sz w:val="20"/>
-          <w:szCs w:val="20"/>
-          <w:lang w:val="en-US"/>
-        </w:rPr>
-        <w:t xml:space="preserve">“VR Ideas” </w:t>
-      </w:r>
-      <w:r>
-        <w:rPr>
-          <w:rFonts w:ascii="Segoe UI" w:hAnsi="Segoe UI" w:cs="Segoe UI"/>
-          <w:sz w:val="20"/>
-          <w:szCs w:val="20"/>
-        </w:rPr>
-        <w:t xml:space="preserve">розроблена для </w:t>
-      </w:r>
-      <w:r>
-        <w:rPr>
-          <w:rFonts w:ascii="Segoe UI" w:hAnsi="Segoe UI" w:cs="Segoe UI"/>
-          <w:sz w:val="20"/>
-          <w:szCs w:val="20"/>
-          <w:lang w:val="en-US"/>
-        </w:rPr>
-        <w:t xml:space="preserve">mind-mapping </w:t>
-      </w:r>
-      <w:r>
-        <w:rPr>
-          <w:rFonts w:ascii="Segoe UI" w:hAnsi="Segoe UI" w:cs="Segoe UI"/>
-          <w:sz w:val="20"/>
-          <w:szCs w:val="20"/>
-        </w:rPr>
-        <w:t>у віртуальній реальності</w:t>
-      </w:r>
-      <w:r>
-        <w:rPr>
-          <w:rFonts w:ascii="Segoe UI" w:hAnsi="Segoe UI" w:cs="Segoe UI"/>
-          <w:sz w:val="20"/>
-          <w:szCs w:val="20"/>
-          <w:lang w:val="en-US"/>
-        </w:rPr>
-        <w:t>.</w:t>
-      </w:r>
-      <w:r>
-        <w:rPr>
-          <w:rFonts w:ascii="Segoe UI" w:hAnsi="Segoe UI" w:cs="Segoe UI"/>
-          <w:sz w:val="20"/>
-          <w:szCs w:val="20"/>
+        <w:t xml:space="preserve">Метою проекту </w:t>
+      </w:r>
+      <w:r>
+        <w:rPr>
+          <w:rFonts w:ascii="Segoe UI" w:hAnsi="Segoe UI" w:cs="Segoe UI"/>
+          <w:sz w:val="20"/>
+          <w:szCs w:val="20"/>
+          <w:lang w:val="en-US"/>
+        </w:rPr>
+        <w:t>“VR Ideas”</w:t>
+      </w:r>
+      <w:r>
+        <w:rPr>
+          <w:rFonts w:ascii="Segoe UI" w:hAnsi="Segoe UI" w:cs="Segoe UI"/>
+          <w:sz w:val="20"/>
+          <w:szCs w:val="20"/>
+          <w:lang w:val="en-US"/>
         </w:rPr>
         <w:t xml:space="preserve"> </w:t>
       </w:r>
@@ -116,17 +81,55 @@
           <w:rFonts w:ascii="Segoe UI" w:hAnsi="Segoe UI" w:cs="Segoe UI"/>
           <w:sz w:val="20"/>
           <w:szCs w:val="20"/>
-          <w:lang w:val="en-US"/>
-        </w:rPr>
-        <w:t xml:space="preserve">Mind-mapping – </w:t>
-      </w:r>
-      <w:r>
-        <w:rPr>
-          <w:rFonts w:ascii="Segoe UI" w:hAnsi="Segoe UI" w:cs="Segoe UI"/>
-          <w:sz w:val="20"/>
-          <w:szCs w:val="20"/>
-        </w:rPr>
-        <w:t xml:space="preserve">це один з найкращих способів </w:t>
+        </w:rPr>
+        <w:t>поєднати між собою</w:t>
+      </w:r>
+      <w:r>
+        <w:rPr>
+          <w:rFonts w:ascii="Segoe UI" w:hAnsi="Segoe UI" w:cs="Segoe UI"/>
+          <w:i/>
+          <w:sz w:val="20"/>
+          <w:szCs w:val="20"/>
+          <w:lang w:val="en-US"/>
+        </w:rPr>
+        <w:t xml:space="preserve"> Speech Recognition</w:t>
+      </w:r>
+      <w:r>
+        <w:rPr>
+          <w:rFonts w:ascii="Segoe UI" w:hAnsi="Segoe UI" w:cs="Segoe UI"/>
+          <w:i/>
+          <w:sz w:val="20"/>
+          <w:szCs w:val="20"/>
+          <w:lang w:val="en-US"/>
+        </w:rPr>
+        <w:t xml:space="preserve">, </w:t>
+      </w:r>
+      <w:r>
+        <w:rPr>
+          <w:rFonts w:ascii="Segoe UI" w:hAnsi="Segoe UI" w:cs="Segoe UI"/>
+          <w:i/>
+          <w:sz w:val="20"/>
+          <w:szCs w:val="20"/>
+          <w:lang w:val="en-US"/>
+        </w:rPr>
+        <w:t>Image Search</w:t>
+      </w:r>
+      <w:r>
+        <w:rPr>
+          <w:rFonts w:ascii="Segoe UI" w:hAnsi="Segoe UI" w:cs="Segoe UI"/>
+          <w:i/>
+          <w:sz w:val="20"/>
+          <w:szCs w:val="20"/>
+        </w:rPr>
+        <w:t xml:space="preserve"> </w:t>
+      </w:r>
+      <w:r>
+        <w:rPr>
+          <w:rFonts w:ascii="Segoe UI" w:hAnsi="Segoe UI" w:cs="Segoe UI"/>
+          <w:sz w:val="20"/>
+          <w:szCs w:val="20"/>
+        </w:rPr>
+        <w:t xml:space="preserve">та </w:t>
       </w:r>
       <w:proofErr w:type="spellStart"/>
       <w:r>
@@ -136,7 +139,16 @@
           <w:szCs w:val="20"/>
           <w:lang w:val="en-US"/>
         </w:rPr>
-        <w:t>візуалізувати</w:t>
+        <w:t>W</w:t>
+      </w:r>
+      <w:r>
+        <w:rPr>
+          <w:rFonts w:ascii="Segoe UI" w:hAnsi="Segoe UI" w:cs="Segoe UI"/>
+          <w:sz w:val="20"/>
+          <w:szCs w:val="20"/>
+          <w:lang w:val="en-US"/>
+        </w:rPr>
+        <w:t>ebVR</w:t>
       </w:r>
       <w:proofErr w:type="spellEnd"/>
       <w:r>
@@ -156,6 +168,106 @@
           <w:szCs w:val="20"/>
           <w:lang w:val="en-US"/>
         </w:rPr>
+        <w:t>задля</w:t>
+      </w:r>
+      <w:proofErr w:type="spellEnd"/>
+      <w:r>
+        <w:rPr>
+          <w:rFonts w:ascii="Segoe UI" w:hAnsi="Segoe UI" w:cs="Segoe UI"/>
+          <w:sz w:val="20"/>
+          <w:szCs w:val="20"/>
+          <w:lang w:val="en-US"/>
+        </w:rPr>
+        <w:t xml:space="preserve"> </w:t>
+      </w:r>
+      <w:proofErr w:type="spellStart"/>
+      <w:r>
+        <w:rPr>
+          <w:rFonts w:ascii="Segoe UI" w:hAnsi="Segoe UI" w:cs="Segoe UI"/>
+          <w:sz w:val="20"/>
+          <w:szCs w:val="20"/>
+          <w:lang w:val="en-US"/>
+        </w:rPr>
+        <w:t>миттєвої</w:t>
+      </w:r>
+      <w:proofErr w:type="spellEnd"/>
+      <w:r>
+        <w:rPr>
+          <w:rFonts w:ascii="Segoe UI" w:hAnsi="Segoe UI" w:cs="Segoe UI"/>
+          <w:sz w:val="20"/>
+          <w:szCs w:val="20"/>
+          <w:lang w:val="en-US"/>
+        </w:rPr>
+        <w:t xml:space="preserve"> </w:t>
+      </w:r>
+      <w:proofErr w:type="spellStart"/>
+      <w:r>
+        <w:rPr>
+          <w:rFonts w:ascii="Segoe UI" w:hAnsi="Segoe UI" w:cs="Segoe UI"/>
+          <w:sz w:val="20"/>
+          <w:szCs w:val="20"/>
+          <w:lang w:val="en-US"/>
+        </w:rPr>
+        <w:t>візуалізації</w:t>
+      </w:r>
+      <w:proofErr w:type="spellEnd"/>
+      <w:r>
+        <w:rPr>
+          <w:rFonts w:ascii="Segoe UI" w:hAnsi="Segoe UI" w:cs="Segoe UI"/>
+          <w:sz w:val="20"/>
+          <w:szCs w:val="20"/>
+          <w:lang w:val="en-US"/>
+        </w:rPr>
+        <w:t xml:space="preserve"> </w:t>
+      </w:r>
+      <w:proofErr w:type="spellStart"/>
+      <w:r>
+        <w:rPr>
+          <w:rFonts w:ascii="Segoe UI" w:hAnsi="Segoe UI" w:cs="Segoe UI"/>
+          <w:sz w:val="20"/>
+          <w:szCs w:val="20"/>
+          <w:lang w:val="en-US"/>
+        </w:rPr>
+        <w:t>мови</w:t>
+      </w:r>
+      <w:proofErr w:type="spellEnd"/>
+      <w:r>
+        <w:rPr>
+          <w:rFonts w:ascii="Segoe UI" w:hAnsi="Segoe UI" w:cs="Segoe UI"/>
+          <w:sz w:val="20"/>
+          <w:szCs w:val="20"/>
+          <w:lang w:val="en-US"/>
+        </w:rPr>
+        <w:t xml:space="preserve"> </w:t>
+      </w:r>
+      <w:proofErr w:type="spellStart"/>
+      <w:r>
+        <w:rPr>
+          <w:rFonts w:ascii="Segoe UI" w:hAnsi="Segoe UI" w:cs="Segoe UI"/>
+          <w:sz w:val="20"/>
+          <w:szCs w:val="20"/>
+          <w:lang w:val="en-US"/>
+        </w:rPr>
+        <w:t>картинками</w:t>
+      </w:r>
+      <w:proofErr w:type="spellEnd"/>
+      <w:r>
+        <w:rPr>
+          <w:rFonts w:ascii="Segoe UI" w:hAnsi="Segoe UI" w:cs="Segoe UI"/>
+          <w:sz w:val="20"/>
+          <w:szCs w:val="20"/>
+          <w:lang w:val="en-US"/>
+        </w:rPr>
+        <w:t xml:space="preserve"> </w:t>
+      </w:r>
+      <w:proofErr w:type="spellStart"/>
+      <w:r>
+        <w:rPr>
+          <w:rFonts w:ascii="Segoe UI" w:hAnsi="Segoe UI" w:cs="Segoe UI"/>
+          <w:sz w:val="20"/>
+          <w:szCs w:val="20"/>
+          <w:lang w:val="en-US"/>
+        </w:rPr>
         <w:t>та</w:t>
       </w:r>
       <w:proofErr w:type="spellEnd"/>
@@ -176,7 +288,7 @@
           <w:szCs w:val="20"/>
           <w:lang w:val="en-US"/>
         </w:rPr>
-        <w:t>структурувати</w:t>
+        <w:t>побудувати</w:t>
       </w:r>
       <w:proofErr w:type="spellEnd"/>
       <w:r>
@@ -196,7 +308,7 @@
           <w:szCs w:val="20"/>
           <w:lang w:val="en-US"/>
         </w:rPr>
-        <w:t>думки</w:t>
+        <w:t>новий</w:t>
       </w:r>
       <w:proofErr w:type="spellEnd"/>
       <w:r>
@@ -206,64 +318,15 @@
           <w:szCs w:val="20"/>
           <w:lang w:val="en-US"/>
         </w:rPr>
-        <w:t xml:space="preserve">. </w:t>
-      </w:r>
-      <w:r>
-        <w:rPr>
-          <w:rFonts w:ascii="Segoe UI" w:hAnsi="Segoe UI" w:cs="Segoe UI"/>
-          <w:sz w:val="20"/>
-          <w:szCs w:val="20"/>
-        </w:rPr>
-        <w:t>Це</w:t>
-      </w:r>
-      <w:r>
-        <w:rPr>
-          <w:rFonts w:ascii="Segoe UI" w:hAnsi="Segoe UI" w:cs="Segoe UI"/>
-          <w:sz w:val="20"/>
-          <w:szCs w:val="20"/>
-        </w:rPr>
-        <w:t>й</w:t>
-      </w:r>
-      <w:r>
-        <w:rPr>
-          <w:rFonts w:ascii="Segoe UI" w:hAnsi="Segoe UI" w:cs="Segoe UI"/>
-          <w:sz w:val="20"/>
-          <w:szCs w:val="20"/>
-        </w:rPr>
-        <w:t xml:space="preserve"> метод – це практично діаграма, котра поєднує інформацію, щодо конкретної теми чи об’єкту. </w:t>
-      </w:r>
-      <w:r>
-        <w:rPr>
-          <w:rFonts w:ascii="Segoe UI" w:hAnsi="Segoe UI" w:cs="Segoe UI"/>
-          <w:sz w:val="20"/>
-          <w:szCs w:val="20"/>
-          <w:lang w:val="en-US"/>
-        </w:rPr>
-        <w:t xml:space="preserve">Mind-mapping </w:t>
-      </w:r>
-      <w:r>
-        <w:rPr>
-          <w:rFonts w:ascii="Segoe UI" w:hAnsi="Segoe UI" w:cs="Segoe UI"/>
-          <w:sz w:val="20"/>
-          <w:szCs w:val="20"/>
-        </w:rPr>
-        <w:t>використовується практично в будь-чому, що вимагає н</w:t>
-      </w:r>
-      <w:r>
-        <w:rPr>
-          <w:rFonts w:ascii="Segoe UI" w:hAnsi="Segoe UI" w:cs="Segoe UI"/>
-          <w:sz w:val="20"/>
-          <w:szCs w:val="20"/>
-        </w:rPr>
-        <w:t xml:space="preserve">авчання, планування, розвиток чи організацію думок. Відповідно програма може бути використана </w:t>
-      </w:r>
-      <w:r>
-        <w:rPr>
-          <w:rFonts w:ascii="Segoe UI" w:hAnsi="Segoe UI" w:cs="Segoe UI"/>
-          <w:sz w:val="20"/>
-          <w:szCs w:val="20"/>
-        </w:rPr>
-        <w:t>для визначення цілей, запам’ятовування інформації, розв’язку проблем та планування проектів.</w:t>
+        <w:t xml:space="preserve"> User Experience </w:t>
+      </w:r>
+      <w:r>
+        <w:rPr>
+          <w:rFonts w:ascii="Segoe UI" w:hAnsi="Segoe UI" w:cs="Segoe UI"/>
+          <w:sz w:val="20"/>
+          <w:szCs w:val="20"/>
+        </w:rPr>
+        <w:t>у мережі Веб.</w:t>
       </w:r>
     </w:p>
     <w:p>
@@ -273,14 +336,16 @@
         <w:rPr>
           <w:rFonts w:ascii="Segoe UI" w:hAnsi="Segoe UI" w:cs="Segoe UI"/>
           <w:i/>
+          <w:lang w:val="en-US"/>
         </w:rPr>
       </w:pPr>
       <w:r>
         <w:rPr>
           <w:rFonts w:ascii="Segoe UI" w:hAnsi="Segoe UI" w:cs="Segoe UI"/>
           <w:i/>
-        </w:rPr>
-        <w:t>Проблема</w:t>
+          <w:lang w:val="en-US"/>
+        </w:rPr>
+        <w:t>Mind-mapping</w:t>
       </w:r>
     </w:p>
     <w:p>
@@ -299,33 +364,50 @@
           <w:sz w:val="20"/>
           <w:szCs w:val="20"/>
         </w:rPr>
-        <w:t xml:space="preserve">Проблема, з котрою стикаються люди, що використовують даний метод – це те, що малювання картинок на папері, їх пошук в інтернеті чи запис тексту займає чимало часу та перериває процес. Саме тому ми розробили програму, котра за мінімальний час та з максимальною ефективністю візуалізує думки, використовуючи </w:t>
-      </w:r>
-      <w:r>
-        <w:rPr>
-          <w:rFonts w:ascii="Segoe UI" w:hAnsi="Segoe UI" w:cs="Segoe UI"/>
-          <w:sz w:val="20"/>
-          <w:szCs w:val="20"/>
-          <w:lang w:val="en-US"/>
-        </w:rPr>
-        <w:t xml:space="preserve">Speech Recognition </w:t>
-      </w:r>
-      <w:r>
-        <w:rPr>
-          <w:rFonts w:ascii="Segoe UI" w:hAnsi="Segoe UI" w:cs="Segoe UI"/>
-          <w:sz w:val="20"/>
-          <w:szCs w:val="20"/>
-        </w:rPr>
-        <w:t xml:space="preserve">та </w:t>
-      </w:r>
-      <w:r>
-        <w:rPr>
-          <w:rFonts w:ascii="Segoe UI" w:hAnsi="Segoe UI" w:cs="Segoe UI"/>
-          <w:sz w:val="20"/>
-          <w:szCs w:val="20"/>
-          <w:lang w:val="en-US"/>
-        </w:rPr>
-        <w:t>Image Search.</w:t>
+        <w:t xml:space="preserve">Програма </w:t>
+      </w:r>
+      <w:r>
+        <w:rPr>
+          <w:rFonts w:ascii="Segoe UI" w:hAnsi="Segoe UI" w:cs="Segoe UI"/>
+          <w:sz w:val="20"/>
+          <w:szCs w:val="20"/>
+          <w:lang w:val="en-US"/>
+        </w:rPr>
+        <w:t xml:space="preserve">“VR Ideas” </w:t>
+      </w:r>
+      <w:r>
+        <w:rPr>
+          <w:rFonts w:ascii="Segoe UI" w:hAnsi="Segoe UI" w:cs="Segoe UI"/>
+          <w:sz w:val="20"/>
+          <w:szCs w:val="20"/>
+        </w:rPr>
+        <w:t xml:space="preserve">розроблена для </w:t>
+      </w:r>
+      <w:r>
+        <w:rPr>
+          <w:rFonts w:ascii="Segoe UI" w:hAnsi="Segoe UI" w:cs="Segoe UI"/>
+          <w:sz w:val="20"/>
+          <w:szCs w:val="20"/>
+          <w:lang w:val="en-US"/>
+        </w:rPr>
+        <w:t xml:space="preserve">mind-mapping </w:t>
+      </w:r>
+      <w:r>
+        <w:rPr>
+          <w:rFonts w:ascii="Segoe UI" w:hAnsi="Segoe UI" w:cs="Segoe UI"/>
+          <w:sz w:val="20"/>
+          <w:szCs w:val="20"/>
+        </w:rPr>
+        <w:t>у віртуальній реальності</w:t>
+      </w:r>
+      <w:r>
+        <w:rPr>
+          <w:rFonts w:ascii="Segoe UI" w:hAnsi="Segoe UI" w:cs="Segoe UI"/>
+          <w:sz w:val="20"/>
+          <w:szCs w:val="20"/>
+          <w:lang w:val="en-US"/>
+        </w:rPr>
+        <w:t>.</w:t>
       </w:r>
       <w:r>
         <w:rPr>
@@ -340,25 +422,17 @@
           <w:rFonts w:ascii="Segoe UI" w:hAnsi="Segoe UI" w:cs="Segoe UI"/>
           <w:sz w:val="20"/>
           <w:szCs w:val="20"/>
-        </w:rPr>
-        <w:t xml:space="preserve">Користувачу більше не потрібно відволікатись чи витрачати час на непотрібні процеси, він повністю занурюється в </w:t>
-      </w:r>
-      <w:r>
-        <w:rPr>
-          <w:rFonts w:ascii="Segoe UI" w:hAnsi="Segoe UI" w:cs="Segoe UI"/>
-          <w:sz w:val="20"/>
-          <w:szCs w:val="20"/>
-          <w:lang w:val="en-US"/>
-        </w:rPr>
-        <w:t xml:space="preserve">VR </w:t>
-      </w:r>
-      <w:r>
-        <w:rPr>
-          <w:rFonts w:ascii="Segoe UI" w:hAnsi="Segoe UI" w:cs="Segoe UI"/>
-          <w:sz w:val="20"/>
-          <w:szCs w:val="20"/>
-        </w:rPr>
-        <w:t xml:space="preserve">середовище, обирає місце в вільній кімнаті, каже слово і воно </w:t>
+          <w:lang w:val="en-US"/>
+        </w:rPr>
+        <w:t xml:space="preserve">Mind-mapping – </w:t>
+      </w:r>
+      <w:r>
+        <w:rPr>
+          <w:rFonts w:ascii="Segoe UI" w:hAnsi="Segoe UI" w:cs="Segoe UI"/>
+          <w:sz w:val="20"/>
+          <w:szCs w:val="20"/>
+        </w:rPr>
+        <w:t xml:space="preserve">це один з найкращих способів </w:t>
       </w:r>
       <w:proofErr w:type="spellStart"/>
       <w:r>
@@ -366,8 +440,9 @@
           <w:rFonts w:ascii="Segoe UI" w:hAnsi="Segoe UI" w:cs="Segoe UI"/>
           <w:sz w:val="20"/>
           <w:szCs w:val="20"/>
-        </w:rPr>
-        <w:t>візуалізується</w:t>
+          <w:lang w:val="en-US"/>
+        </w:rPr>
+        <w:t>візуалізувати</w:t>
       </w:r>
       <w:proofErr w:type="spellEnd"/>
       <w:r>
@@ -375,8 +450,126 @@
           <w:rFonts w:ascii="Segoe UI" w:hAnsi="Segoe UI" w:cs="Segoe UI"/>
           <w:sz w:val="20"/>
           <w:szCs w:val="20"/>
-        </w:rPr>
-        <w:t>.</w:t>
+          <w:lang w:val="en-US"/>
+        </w:rPr>
+        <w:t xml:space="preserve"> </w:t>
+      </w:r>
+      <w:proofErr w:type="spellStart"/>
+      <w:r>
+        <w:rPr>
+          <w:rFonts w:ascii="Segoe UI" w:hAnsi="Segoe UI" w:cs="Segoe UI"/>
+          <w:sz w:val="20"/>
+          <w:szCs w:val="20"/>
+          <w:lang w:val="en-US"/>
+        </w:rPr>
+        <w:t>та</w:t>
+      </w:r>
+      <w:proofErr w:type="spellEnd"/>
+      <w:r>
+        <w:rPr>
+          <w:rFonts w:ascii="Segoe UI" w:hAnsi="Segoe UI" w:cs="Segoe UI"/>
+          <w:sz w:val="20"/>
+          <w:szCs w:val="20"/>
+          <w:lang w:val="en-US"/>
+        </w:rPr>
+        <w:t xml:space="preserve"> </w:t>
+      </w:r>
+      <w:proofErr w:type="spellStart"/>
+      <w:r>
+        <w:rPr>
+          <w:rFonts w:ascii="Segoe UI" w:hAnsi="Segoe UI" w:cs="Segoe UI"/>
+          <w:sz w:val="20"/>
+          <w:szCs w:val="20"/>
+          <w:lang w:val="en-US"/>
+        </w:rPr>
+        <w:t>структурувати</w:t>
+      </w:r>
+      <w:proofErr w:type="spellEnd"/>
+      <w:r>
+        <w:rPr>
+          <w:rFonts w:ascii="Segoe UI" w:hAnsi="Segoe UI" w:cs="Segoe UI"/>
+          <w:sz w:val="20"/>
+          <w:szCs w:val="20"/>
+          <w:lang w:val="en-US"/>
+        </w:rPr>
+        <w:t xml:space="preserve"> </w:t>
+      </w:r>
+      <w:proofErr w:type="spellStart"/>
+      <w:r>
+        <w:rPr>
+          <w:rFonts w:ascii="Segoe UI" w:hAnsi="Segoe UI" w:cs="Segoe UI"/>
+          <w:sz w:val="20"/>
+          <w:szCs w:val="20"/>
+          <w:lang w:val="en-US"/>
+        </w:rPr>
+        <w:t>думки</w:t>
+      </w:r>
+      <w:proofErr w:type="spellEnd"/>
+      <w:r>
+        <w:rPr>
+          <w:rFonts w:ascii="Segoe UI" w:hAnsi="Segoe UI" w:cs="Segoe UI"/>
+          <w:sz w:val="20"/>
+          <w:szCs w:val="20"/>
+          <w:lang w:val="en-US"/>
+        </w:rPr>
+        <w:t xml:space="preserve">. </w:t>
+      </w:r>
+      <w:r>
+        <w:rPr>
+          <w:rFonts w:ascii="Segoe UI" w:hAnsi="Segoe UI" w:cs="Segoe UI"/>
+          <w:sz w:val="20"/>
+          <w:szCs w:val="20"/>
+        </w:rPr>
+        <w:t>Це</w:t>
+      </w:r>
+      <w:r>
+        <w:rPr>
+          <w:rFonts w:ascii="Segoe UI" w:hAnsi="Segoe UI" w:cs="Segoe UI"/>
+          <w:sz w:val="20"/>
+          <w:szCs w:val="20"/>
+        </w:rPr>
+        <w:t>й</w:t>
+      </w:r>
+      <w:r>
+        <w:rPr>
+          <w:rFonts w:ascii="Segoe UI" w:hAnsi="Segoe UI" w:cs="Segoe UI"/>
+          <w:sz w:val="20"/>
+          <w:szCs w:val="20"/>
+        </w:rPr>
+        <w:t xml:space="preserve"> метод – це практично діаграма, котра поєднує інформацію, щодо конкретної теми чи об’єкту. </w:t>
+      </w:r>
+      <w:r>
+        <w:rPr>
+          <w:rFonts w:ascii="Segoe UI" w:hAnsi="Segoe UI" w:cs="Segoe UI"/>
+          <w:sz w:val="20"/>
+          <w:szCs w:val="20"/>
+          <w:lang w:val="en-US"/>
+        </w:rPr>
+        <w:t xml:space="preserve">Mind-mapping </w:t>
+      </w:r>
+      <w:r>
+        <w:rPr>
+          <w:rFonts w:ascii="Segoe UI" w:hAnsi="Segoe UI" w:cs="Segoe UI"/>
+          <w:sz w:val="20"/>
+          <w:szCs w:val="20"/>
+        </w:rPr>
+        <w:t>використовується практично в будь-чому, що вимагає н</w:t>
+      </w:r>
+      <w:r>
+        <w:rPr>
+          <w:rFonts w:ascii="Segoe UI" w:hAnsi="Segoe UI" w:cs="Segoe UI"/>
+          <w:sz w:val="20"/>
+          <w:szCs w:val="20"/>
+        </w:rPr>
+        <w:t xml:space="preserve">авчання, планування, розвиток чи організацію думок. Відповідно програма може бути використана </w:t>
+      </w:r>
+      <w:r>
+        <w:rPr>
+          <w:rFonts w:ascii="Segoe UI" w:hAnsi="Segoe UI" w:cs="Segoe UI"/>
+          <w:sz w:val="20"/>
+          <w:szCs w:val="20"/>
+        </w:rPr>
+        <w:t>для визначення цілей, запам’ятовування інформації, розв’язку проблем та планування проектів.</w:t>
       </w:r>
     </w:p>
     <w:p>
@@ -393,7 +586,7 @@
           <w:rFonts w:ascii="Segoe UI" w:hAnsi="Segoe UI" w:cs="Segoe UI"/>
           <w:i/>
         </w:rPr>
-        <w:t>Аудиторія</w:t>
+        <w:t>Проблема</w:t>
       </w:r>
     </w:p>
     <w:p>
@@ -404,24 +597,74 @@
           <w:rFonts w:ascii="Segoe UI" w:hAnsi="Segoe UI" w:cs="Segoe UI"/>
           <w:sz w:val="20"/>
           <w:szCs w:val="20"/>
-          <w:lang w:val="en-US"/>
-        </w:rPr>
-      </w:pPr>
-      <w:r>
-        <w:rPr>
-          <w:rFonts w:ascii="Segoe UI" w:hAnsi="Segoe UI" w:cs="Segoe UI"/>
-          <w:sz w:val="20"/>
-          <w:szCs w:val="20"/>
-        </w:rPr>
-        <w:t>Як в</w:t>
-      </w:r>
-      <w:r>
-        <w:rPr>
-          <w:rFonts w:ascii="Segoe UI" w:hAnsi="Segoe UI" w:cs="Segoe UI"/>
-          <w:sz w:val="20"/>
-          <w:szCs w:val="20"/>
-        </w:rPr>
-        <w:t xml:space="preserve">ідомо, більшість людей – </w:t>
+        </w:rPr>
+      </w:pPr>
+      <w:r>
+        <w:rPr>
+          <w:rFonts w:ascii="Segoe UI" w:hAnsi="Segoe UI" w:cs="Segoe UI"/>
+          <w:sz w:val="20"/>
+          <w:szCs w:val="20"/>
+        </w:rPr>
+        <w:t xml:space="preserve">Проблема, з котрою стикаються люди, що використовують даний метод – це те, що малювання картинок на папері, їх пошук в інтернеті чи запис тексту займає чимало часу та перериває процес. Саме тому ми розробили програму, котра за мінімальний час та з максимальною ефективністю візуалізує думки, використовуючи </w:t>
+      </w:r>
+      <w:r>
+        <w:rPr>
+          <w:rFonts w:ascii="Segoe UI" w:hAnsi="Segoe UI" w:cs="Segoe UI"/>
+          <w:sz w:val="20"/>
+          <w:szCs w:val="20"/>
+          <w:lang w:val="en-US"/>
+        </w:rPr>
+        <w:t xml:space="preserve">Speech Recognition </w:t>
+      </w:r>
+      <w:r>
+        <w:rPr>
+          <w:rFonts w:ascii="Segoe UI" w:hAnsi="Segoe UI" w:cs="Segoe UI"/>
+          <w:sz w:val="20"/>
+          <w:szCs w:val="20"/>
+        </w:rPr>
+        <w:t xml:space="preserve">та </w:t>
+      </w:r>
+      <w:r>
+        <w:rPr>
+          <w:rFonts w:ascii="Segoe UI" w:hAnsi="Segoe UI" w:cs="Segoe UI"/>
+          <w:sz w:val="20"/>
+          <w:szCs w:val="20"/>
+          <w:lang w:val="en-US"/>
+        </w:rPr>
+        <w:t>Image Search.</w:t>
+      </w:r>
+      <w:r>
+        <w:rPr>
+          <w:rFonts w:ascii="Segoe UI" w:hAnsi="Segoe UI" w:cs="Segoe UI"/>
+          <w:sz w:val="20"/>
+          <w:szCs w:val="20"/>
+        </w:rPr>
+        <w:t xml:space="preserve"> </w:t>
+      </w:r>
+      <w:r>
+        <w:rPr>
+          <w:rFonts w:ascii="Segoe UI" w:hAnsi="Segoe UI" w:cs="Segoe UI"/>
+          <w:sz w:val="20"/>
+          <w:szCs w:val="20"/>
+        </w:rPr>
+        <w:t xml:space="preserve">Користувачу більше не потрібно відволікатись чи витрачати час на непотрібні процеси, він повністю занурюється в </w:t>
+      </w:r>
+      <w:r>
+        <w:rPr>
+          <w:rFonts w:ascii="Segoe UI" w:hAnsi="Segoe UI" w:cs="Segoe UI"/>
+          <w:sz w:val="20"/>
+          <w:szCs w:val="20"/>
+          <w:lang w:val="en-US"/>
+        </w:rPr>
+        <w:t xml:space="preserve">VR </w:t>
+      </w:r>
+      <w:r>
+        <w:rPr>
+          <w:rFonts w:ascii="Segoe UI" w:hAnsi="Segoe UI" w:cs="Segoe UI"/>
+          <w:sz w:val="20"/>
+          <w:szCs w:val="20"/>
+        </w:rPr>
+        <w:t xml:space="preserve">середовище, обирає місце в вільній кімнаті, каже слово і воно </w:t>
       </w:r>
       <w:proofErr w:type="spellStart"/>
       <w:r>
@@ -430,7 +673,7 @@
           <w:sz w:val="20"/>
           <w:szCs w:val="20"/>
         </w:rPr>
-        <w:t>візуали</w:t>
+        <w:t>візуалізується</w:t>
       </w:r>
       <w:proofErr w:type="spellEnd"/>
       <w:r>
@@ -439,34 +682,32 @@
           <w:sz w:val="20"/>
           <w:szCs w:val="20"/>
         </w:rPr>
-        <w:t xml:space="preserve"> (65%), тобто найкраще сприймають інформацію, котру бачать. Наш проект</w:t>
-      </w:r>
-      <w:r>
-        <w:rPr>
-          <w:rFonts w:ascii="Segoe UI" w:hAnsi="Segoe UI" w:cs="Segoe UI"/>
-          <w:sz w:val="20"/>
-          <w:szCs w:val="20"/>
-          <w:lang w:val="en-US"/>
-        </w:rPr>
-        <w:t xml:space="preserve"> </w:t>
-      </w:r>
-      <w:r>
-        <w:rPr>
-          <w:rFonts w:ascii="Segoe UI" w:hAnsi="Segoe UI" w:cs="Segoe UI"/>
-          <w:sz w:val="20"/>
-          <w:szCs w:val="20"/>
-        </w:rPr>
-        <w:t>орі</w:t>
-      </w:r>
-      <w:bookmarkStart w:id="0" w:name="_GoBack"/>
-      <w:bookmarkEnd w:id="0"/>
-      <w:r>
-        <w:rPr>
-          <w:rFonts w:ascii="Segoe UI" w:hAnsi="Segoe UI" w:cs="Segoe UI"/>
-          <w:sz w:val="20"/>
-          <w:szCs w:val="20"/>
-        </w:rPr>
-        <w:t xml:space="preserve"> </w:t>
+        <w:t>.</w:t>
+      </w:r>
+      <w:r>
+        <w:rPr>
+          <w:rFonts w:ascii="Segoe UI" w:hAnsi="Segoe UI" w:cs="Segoe UI"/>
+          <w:sz w:val="20"/>
+          <w:szCs w:val="20"/>
+        </w:rPr>
+        <w:t xml:space="preserve"> Отже, проект </w:t>
+      </w:r>
+      <w:r>
+        <w:rPr>
+          <w:rFonts w:ascii="Segoe UI" w:hAnsi="Segoe UI" w:cs="Segoe UI"/>
+          <w:sz w:val="20"/>
+          <w:szCs w:val="20"/>
+          <w:lang w:val="en-US"/>
+        </w:rPr>
+        <w:t>“VR Ideas”</w:t>
+      </w:r>
+      <w:r>
+        <w:rPr>
+          <w:rFonts w:ascii="Segoe UI" w:hAnsi="Segoe UI" w:cs="Segoe UI"/>
+          <w:sz w:val="20"/>
+          <w:szCs w:val="20"/>
+        </w:rPr>
+        <w:t xml:space="preserve"> суттєво економить час та суттєво підвищує концентрацію, що і забезпечує ефективність. </w:t>
       </w:r>
     </w:p>
     <w:p>
@@ -476,6 +717,198 @@
         <w:rPr>
           <w:rFonts w:ascii="Segoe UI" w:hAnsi="Segoe UI" w:cs="Segoe UI"/>
           <w:i/>
+        </w:rPr>
+      </w:pPr>
+      <w:r>
+        <w:rPr>
+          <w:rFonts w:ascii="Segoe UI" w:hAnsi="Segoe UI" w:cs="Segoe UI"/>
+          <w:i/>
+        </w:rPr>
+        <w:t>Аудиторія</w:t>
+      </w:r>
+    </w:p>
+    <w:p>
+      <w:pPr>
+        <w:spacing w:line="360" w:lineRule="auto"/>
+        <w:ind w:firstLine="708"/>
+        <w:rPr>
+          <w:rFonts w:ascii="Segoe UI" w:hAnsi="Segoe UI" w:cs="Segoe UI"/>
+          <w:sz w:val="20"/>
+          <w:szCs w:val="20"/>
+        </w:rPr>
+      </w:pPr>
+      <w:r>
+        <w:rPr>
+          <w:rFonts w:ascii="Segoe UI" w:hAnsi="Segoe UI" w:cs="Segoe UI"/>
+          <w:sz w:val="20"/>
+          <w:szCs w:val="20"/>
+        </w:rPr>
+        <w:t>Як в</w:t>
+      </w:r>
+      <w:r>
+        <w:rPr>
+          <w:rFonts w:ascii="Segoe UI" w:hAnsi="Segoe UI" w:cs="Segoe UI"/>
+          <w:sz w:val="20"/>
+          <w:szCs w:val="20"/>
+        </w:rPr>
+        <w:t xml:space="preserve">ідомо, більшість людей – </w:t>
+      </w:r>
+      <w:proofErr w:type="spellStart"/>
+      <w:r>
+        <w:rPr>
+          <w:rFonts w:ascii="Segoe UI" w:hAnsi="Segoe UI" w:cs="Segoe UI"/>
+          <w:sz w:val="20"/>
+          <w:szCs w:val="20"/>
+        </w:rPr>
+        <w:t>візуали</w:t>
+      </w:r>
+      <w:proofErr w:type="spellEnd"/>
+      <w:r>
+        <w:rPr>
+          <w:rFonts w:ascii="Segoe UI" w:hAnsi="Segoe UI" w:cs="Segoe UI"/>
+          <w:sz w:val="20"/>
+          <w:szCs w:val="20"/>
+        </w:rPr>
+        <w:t xml:space="preserve"> (65%), тобто найкраще сприймають інформацію, котру бачать. Наш проект</w:t>
+      </w:r>
+      <w:r>
+        <w:rPr>
+          <w:rFonts w:ascii="Segoe UI" w:hAnsi="Segoe UI" w:cs="Segoe UI"/>
+          <w:sz w:val="20"/>
+          <w:szCs w:val="20"/>
+          <w:lang w:val="en-US"/>
+        </w:rPr>
+        <w:t xml:space="preserve"> </w:t>
+      </w:r>
+      <w:r>
+        <w:rPr>
+          <w:rFonts w:ascii="Segoe UI" w:hAnsi="Segoe UI" w:cs="Segoe UI"/>
+          <w:sz w:val="20"/>
+          <w:szCs w:val="20"/>
+        </w:rPr>
+        <w:t>орі</w:t>
+      </w:r>
+      <w:r>
+        <w:rPr>
+          <w:rFonts w:ascii="Segoe UI" w:hAnsi="Segoe UI" w:cs="Segoe UI"/>
+          <w:sz w:val="20"/>
+          <w:szCs w:val="20"/>
+        </w:rPr>
+        <w:t xml:space="preserve">єнтований на </w:t>
+      </w:r>
+      <w:proofErr w:type="spellStart"/>
+      <w:r>
+        <w:rPr>
+          <w:rFonts w:ascii="Segoe UI" w:hAnsi="Segoe UI" w:cs="Segoe UI"/>
+          <w:sz w:val="20"/>
+          <w:szCs w:val="20"/>
+          <w:lang w:val="en-US"/>
+        </w:rPr>
+        <w:t>проектних</w:t>
+      </w:r>
+      <w:proofErr w:type="spellEnd"/>
+      <w:r>
+        <w:rPr>
+          <w:rFonts w:ascii="Segoe UI" w:hAnsi="Segoe UI" w:cs="Segoe UI"/>
+          <w:sz w:val="20"/>
+          <w:szCs w:val="20"/>
+          <w:lang w:val="en-US"/>
+        </w:rPr>
+        <w:t xml:space="preserve"> </w:t>
+      </w:r>
+      <w:proofErr w:type="spellStart"/>
+      <w:r>
+        <w:rPr>
+          <w:rFonts w:ascii="Segoe UI" w:hAnsi="Segoe UI" w:cs="Segoe UI"/>
+          <w:sz w:val="20"/>
+          <w:szCs w:val="20"/>
+          <w:lang w:val="en-US"/>
+        </w:rPr>
+        <w:t>менеджерів</w:t>
+      </w:r>
+      <w:proofErr w:type="spellEnd"/>
+      <w:r>
+        <w:rPr>
+          <w:rFonts w:ascii="Segoe UI" w:hAnsi="Segoe UI" w:cs="Segoe UI"/>
+          <w:sz w:val="20"/>
+          <w:szCs w:val="20"/>
+          <w:lang w:val="en-US"/>
+        </w:rPr>
+        <w:t xml:space="preserve">, </w:t>
+      </w:r>
+      <w:proofErr w:type="spellStart"/>
+      <w:r>
+        <w:rPr>
+          <w:rFonts w:ascii="Segoe UI" w:hAnsi="Segoe UI" w:cs="Segoe UI"/>
+          <w:sz w:val="20"/>
+          <w:szCs w:val="20"/>
+          <w:lang w:val="en-US"/>
+        </w:rPr>
+        <w:t>студентів</w:t>
+      </w:r>
+      <w:proofErr w:type="spellEnd"/>
+      <w:r>
+        <w:rPr>
+          <w:rFonts w:ascii="Segoe UI" w:hAnsi="Segoe UI" w:cs="Segoe UI"/>
+          <w:sz w:val="20"/>
+          <w:szCs w:val="20"/>
+          <w:lang w:val="en-US"/>
+        </w:rPr>
+        <w:t xml:space="preserve">, </w:t>
+      </w:r>
+      <w:proofErr w:type="spellStart"/>
+      <w:r>
+        <w:rPr>
+          <w:rFonts w:ascii="Segoe UI" w:hAnsi="Segoe UI" w:cs="Segoe UI"/>
+          <w:sz w:val="20"/>
+          <w:szCs w:val="20"/>
+          <w:lang w:val="en-US"/>
+        </w:rPr>
+        <w:t>дизайнерів</w:t>
+      </w:r>
+      <w:proofErr w:type="spellEnd"/>
+      <w:r>
+        <w:rPr>
+          <w:rFonts w:ascii="Segoe UI" w:hAnsi="Segoe UI" w:cs="Segoe UI"/>
+          <w:sz w:val="20"/>
+          <w:szCs w:val="20"/>
+          <w:lang w:val="en-US"/>
+        </w:rPr>
+        <w:t xml:space="preserve">, </w:t>
+      </w:r>
+      <w:r>
+        <w:rPr>
+          <w:rFonts w:ascii="Segoe UI" w:hAnsi="Segoe UI" w:cs="Segoe UI"/>
+          <w:sz w:val="20"/>
+          <w:szCs w:val="20"/>
+        </w:rPr>
+        <w:t xml:space="preserve">та користувачів </w:t>
+      </w:r>
+      <w:r>
+        <w:rPr>
+          <w:rFonts w:ascii="Segoe UI" w:hAnsi="Segoe UI" w:cs="Segoe UI"/>
+          <w:sz w:val="20"/>
+          <w:szCs w:val="20"/>
+          <w:lang w:val="en-US"/>
+        </w:rPr>
+        <w:t>mind-mapping.</w:t>
+      </w:r>
+      <w:r>
+        <w:rPr>
+          <w:rFonts w:ascii="Segoe UI" w:hAnsi="Segoe UI" w:cs="Segoe UI"/>
+          <w:sz w:val="20"/>
+          <w:szCs w:val="20"/>
+        </w:rPr>
+        <w:t xml:space="preserve"> </w:t>
+      </w:r>
+    </w:p>
+    <w:p>
+      <w:pPr>
+        <w:spacing w:line="360" w:lineRule="auto"/>
+        <w:jc w:val="center"/>
+        <w:rPr>
+          <w:rFonts w:ascii="Segoe UI" w:hAnsi="Segoe UI" w:cs="Segoe UI"/>
+          <w:i/>
           <w:lang w:val="en-US"/>
         </w:rPr>
       </w:pPr>
@@ -525,17 +958,6 @@
         </w:rPr>
         <w:t>використовує наступні технології:</w:t>
       </w:r>
-    </w:p>
-    <w:p>
-      <w:pPr>
-        <w:pStyle w:val="a3"/>
-        <w:spacing w:line="360" w:lineRule="auto"/>
-        <w:rPr>
-          <w:rFonts w:ascii="Segoe UI" w:hAnsi="Segoe UI" w:cs="Segoe UI"/>
-          <w:sz w:val="20"/>
-          <w:szCs w:val="20"/>
-        </w:rPr>
-      </w:pPr>
     </w:p>
     <w:p>
       <w:pPr>
@@ -892,147 +1314,6 @@
     </w:p>
     <w:p>
       <w:pPr>
-        <w:pStyle w:val="a3"/>
-        <w:spacing w:line="360" w:lineRule="auto"/>
-        <w:rPr>
-          <w:rFonts w:ascii="Segoe UI" w:hAnsi="Segoe UI" w:cs="Segoe UI"/>
-          <w:sz w:val="20"/>
-          <w:szCs w:val="20"/>
-        </w:rPr>
-      </w:pPr>
-    </w:p>
-    <w:p>
-      <w:pPr>
-        <w:pStyle w:val="a3"/>
-        <w:spacing w:line="360" w:lineRule="auto"/>
-        <w:rPr>
-          <w:rFonts w:ascii="Segoe UI" w:hAnsi="Segoe UI" w:cs="Segoe UI"/>
-          <w:sz w:val="20"/>
-          <w:szCs w:val="20"/>
-        </w:rPr>
-      </w:pPr>
-    </w:p>
-    <w:p>
-      <w:pPr>
-        <w:pStyle w:val="a3"/>
-        <w:spacing w:line="360" w:lineRule="auto"/>
-        <w:rPr>
-          <w:rFonts w:ascii="Segoe UI" w:hAnsi="Segoe UI" w:cs="Segoe UI"/>
-          <w:sz w:val="20"/>
-          <w:szCs w:val="20"/>
-        </w:rPr>
-      </w:pPr>
-    </w:p>
-    <w:p>
-      <w:pPr>
-        <w:pStyle w:val="a3"/>
-        <w:spacing w:line="360" w:lineRule="auto"/>
-        <w:rPr>
-          <w:rFonts w:ascii="Segoe UI" w:hAnsi="Segoe UI" w:cs="Segoe UI"/>
-          <w:sz w:val="20"/>
-          <w:szCs w:val="20"/>
-        </w:rPr>
-      </w:pPr>
-    </w:p>
-    <w:p>
-      <w:pPr>
-        <w:pStyle w:val="a3"/>
-        <w:spacing w:line="360" w:lineRule="auto"/>
-        <w:rPr>
-          <w:rFonts w:ascii="Segoe UI" w:hAnsi="Segoe UI" w:cs="Segoe UI"/>
-          <w:sz w:val="20"/>
-          <w:szCs w:val="20"/>
-        </w:rPr>
-      </w:pPr>
-    </w:p>
-    <w:p>
-      <w:pPr>
-        <w:pStyle w:val="a3"/>
-        <w:spacing w:line="360" w:lineRule="auto"/>
-        <w:rPr>
-          <w:rFonts w:ascii="Segoe UI" w:hAnsi="Segoe UI" w:cs="Segoe UI"/>
-          <w:sz w:val="20"/>
-          <w:szCs w:val="20"/>
-        </w:rPr>
-      </w:pPr>
-    </w:p>
-    <w:p>
-      <w:pPr>
-        <w:pStyle w:val="a3"/>
-        <w:spacing w:line="360" w:lineRule="auto"/>
-        <w:rPr>
-          <w:rFonts w:ascii="Segoe UI" w:hAnsi="Segoe UI" w:cs="Segoe UI"/>
-          <w:sz w:val="20"/>
-          <w:szCs w:val="20"/>
-        </w:rPr>
-      </w:pPr>
-    </w:p>
-    <w:p>
-      <w:pPr>
-        <w:pStyle w:val="a3"/>
-        <w:spacing w:line="360" w:lineRule="auto"/>
-        <w:rPr>
-          <w:rFonts w:ascii="Segoe UI" w:hAnsi="Segoe UI" w:cs="Segoe UI"/>
-          <w:sz w:val="20"/>
-          <w:szCs w:val="20"/>
-        </w:rPr>
-      </w:pPr>
-    </w:p>
-    <w:p>
-      <w:pPr>
-        <w:pStyle w:val="a3"/>
-        <w:spacing w:line="360" w:lineRule="auto"/>
-        <w:rPr>
-          <w:rFonts w:ascii="Segoe UI" w:hAnsi="Segoe UI" w:cs="Segoe UI"/>
-          <w:sz w:val="20"/>
-          <w:szCs w:val="20"/>
-        </w:rPr>
-      </w:pPr>
-    </w:p>
-    <w:p>
-      <w:pPr>
-        <w:pStyle w:val="a3"/>
-        <w:spacing w:line="360" w:lineRule="auto"/>
-        <w:rPr>
-          <w:rFonts w:ascii="Segoe UI" w:hAnsi="Segoe UI" w:cs="Segoe UI"/>
-          <w:sz w:val="20"/>
-          <w:szCs w:val="20"/>
-        </w:rPr>
-      </w:pPr>
-    </w:p>
-    <w:p>
-      <w:pPr>
-        <w:pStyle w:val="a3"/>
-        <w:spacing w:line="360" w:lineRule="auto"/>
-        <w:rPr>
-          <w:rFonts w:ascii="Segoe UI" w:hAnsi="Segoe UI" w:cs="Segoe UI"/>
-          <w:sz w:val="20"/>
-          <w:szCs w:val="20"/>
-        </w:rPr>
-      </w:pPr>
-    </w:p>
-    <w:p>
-      <w:pPr>
-        <w:spacing w:line="360" w:lineRule="auto"/>
-        <w:rPr>
-          <w:rFonts w:ascii="Segoe UI" w:hAnsi="Segoe UI" w:cs="Segoe UI"/>
-          <w:sz w:val="20"/>
-          <w:szCs w:val="20"/>
-        </w:rPr>
-      </w:pPr>
-    </w:p>
-    <w:p>
-      <w:pPr>
-        <w:spacing w:line="360" w:lineRule="auto"/>
-        <w:rPr>
-          <w:rFonts w:ascii="Segoe UI" w:hAnsi="Segoe UI" w:cs="Segoe UI"/>
-          <w:sz w:val="20"/>
-          <w:szCs w:val="20"/>
-        </w:rPr>
-      </w:pPr>
-    </w:p>
-    <w:p>
-      <w:pPr>
         <w:spacing w:line="360" w:lineRule="auto"/>
         <w:rPr>
           <w:rFonts w:ascii="Segoe UI" w:hAnsi="Segoe UI" w:cs="Segoe UI"/>
@@ -1069,7 +1350,7 @@
           <w:ilvl w:val="0"/>
           <w:numId w:val="8"/>
         </w:numPr>
-        <w:spacing w:line="480" w:lineRule="auto"/>
+        <w:spacing w:line="360" w:lineRule="auto"/>
         <w:rPr>
           <w:rFonts w:ascii="Segoe UI" w:hAnsi="Segoe UI" w:cs="Segoe UI"/>
           <w:sz w:val="20"/>
@@ -1092,7 +1373,7 @@
           <w:ilvl w:val="0"/>
           <w:numId w:val="8"/>
         </w:numPr>
-        <w:spacing w:line="480" w:lineRule="auto"/>
+        <w:spacing w:line="360" w:lineRule="auto"/>
         <w:rPr>
           <w:rFonts w:ascii="Segoe UI" w:hAnsi="Segoe UI" w:cs="Segoe UI"/>
           <w:sz w:val="20"/>
@@ -1132,7 +1413,7 @@
           <w:ilvl w:val="0"/>
           <w:numId w:val="8"/>
         </w:numPr>
-        <w:spacing w:line="480" w:lineRule="auto"/>
+        <w:spacing w:line="360" w:lineRule="auto"/>
         <w:rPr>
           <w:rFonts w:ascii="Segoe UI" w:hAnsi="Segoe UI" w:cs="Segoe UI"/>
           <w:sz w:val="20"/>
@@ -1172,7 +1453,7 @@
           <w:ilvl w:val="0"/>
           <w:numId w:val="8"/>
         </w:numPr>
-        <w:spacing w:line="480" w:lineRule="auto"/>
+        <w:spacing w:line="360" w:lineRule="auto"/>
         <w:rPr>
           <w:rFonts w:ascii="Segoe UI" w:hAnsi="Segoe UI" w:cs="Segoe UI"/>
           <w:sz w:val="20"/>
@@ -1187,6 +1468,18 @@
         </w:rPr>
         <w:t xml:space="preserve">Ця картинка встановлюється як кожна грань обраного куба за допомогою бібліотеки </w:t>
       </w:r>
+    </w:p>
+    <w:p>
+      <w:pPr>
+        <w:pStyle w:val="a3"/>
+        <w:spacing w:line="360" w:lineRule="auto"/>
+        <w:ind w:left="1425"/>
+        <w:rPr>
+          <w:rFonts w:ascii="Segoe UI" w:hAnsi="Segoe UI" w:cs="Segoe UI"/>
+          <w:sz w:val="20"/>
+          <w:szCs w:val="20"/>
+        </w:rPr>
+      </w:pPr>
       <w:r>
         <w:rPr>
           <w:rFonts w:ascii="Segoe UI" w:hAnsi="Segoe UI" w:cs="Segoe UI"/>
@@ -1213,6 +1506,18 @@
         </w:rPr>
         <w:t xml:space="preserve"> </w:t>
       </w:r>
+    </w:p>
+    <w:p>
+      <w:pPr>
+        <w:spacing w:line="360" w:lineRule="auto"/>
+        <w:jc w:val="center"/>
+        <w:rPr>
+          <w:rFonts w:ascii="Segoe UI" w:hAnsi="Segoe UI" w:cs="Segoe UI"/>
+          <w:b/>
+          <w:sz w:val="24"/>
+          <w:szCs w:val="24"/>
+        </w:rPr>
+      </w:pPr>
     </w:p>
     <w:p>
       <w:pPr>
@@ -1260,21 +1565,916 @@
           <w:ilvl w:val="0"/>
           <w:numId w:val="7"/>
         </w:numPr>
+        <w:spacing w:line="360" w:lineRule="auto"/>
+        <w:rPr>
+          <w:rFonts w:ascii="Segoe UI" w:hAnsi="Segoe UI" w:cs="Segoe UI"/>
+        </w:rPr>
+      </w:pPr>
+      <w:r>
+        <w:rPr>
+          <w:rFonts w:ascii="Segoe UI" w:hAnsi="Segoe UI" w:cs="Segoe UI"/>
+          <w:lang w:val="en-US"/>
+        </w:rPr>
+        <w:t>main.js</w:t>
+      </w:r>
+    </w:p>
+    <w:p>
+      <w:pPr>
+        <w:pStyle w:val="a3"/>
+        <w:numPr>
+          <w:ilvl w:val="1"/>
+          <w:numId w:val="7"/>
+        </w:numPr>
+        <w:spacing w:line="360" w:lineRule="auto"/>
+        <w:rPr>
+          <w:rFonts w:ascii="Segoe UI" w:hAnsi="Segoe UI" w:cs="Segoe UI"/>
+          <w:sz w:val="20"/>
+          <w:szCs w:val="20"/>
+        </w:rPr>
+      </w:pPr>
+      <w:proofErr w:type="spellStart"/>
+      <w:r>
+        <w:rPr>
+          <w:rStyle w:val="pl-en"/>
+          <w:rFonts w:ascii="Consolas" w:hAnsi="Consolas"/>
+          <w:color w:val="795DA3"/>
+          <w:sz w:val="20"/>
+          <w:szCs w:val="20"/>
+          <w:shd w:val="clear" w:color="auto" w:fill="FFFFFF"/>
+        </w:rPr>
+        <w:t>display</w:t>
+      </w:r>
+      <w:proofErr w:type="spellEnd"/>
+      <w:r>
+        <w:rPr>
+          <w:rStyle w:val="pl-en"/>
+          <w:rFonts w:ascii="Consolas" w:hAnsi="Consolas"/>
+          <w:color w:val="795DA3"/>
+          <w:sz w:val="20"/>
+          <w:szCs w:val="20"/>
+          <w:shd w:val="clear" w:color="auto" w:fill="FFFFFF"/>
+          <w:lang w:val="en-US"/>
+        </w:rPr>
+        <w:t>Text</w:t>
+      </w:r>
+      <w:r>
+        <w:rPr>
+          <w:rFonts w:ascii="Consolas" w:hAnsi="Consolas"/>
+          <w:color w:val="24292E"/>
+          <w:sz w:val="20"/>
+          <w:szCs w:val="20"/>
+          <w:shd w:val="clear" w:color="auto" w:fill="FFFFFF"/>
+        </w:rPr>
+        <w:t>(</w:t>
+      </w:r>
+      <w:proofErr w:type="spellStart"/>
+      <w:r>
+        <w:rPr>
+          <w:rStyle w:val="pl-smi"/>
+          <w:rFonts w:ascii="Consolas" w:hAnsi="Consolas"/>
+          <w:color w:val="333333"/>
+          <w:sz w:val="20"/>
+          <w:szCs w:val="20"/>
+          <w:shd w:val="clear" w:color="auto" w:fill="FFFFFF"/>
+        </w:rPr>
+        <w:t>recognized</w:t>
+      </w:r>
+      <w:proofErr w:type="spellEnd"/>
+      <w:r>
+        <w:rPr>
+          <w:rFonts w:ascii="Consolas" w:hAnsi="Consolas"/>
+          <w:color w:val="24292E"/>
+          <w:sz w:val="20"/>
+          <w:szCs w:val="20"/>
+          <w:shd w:val="clear" w:color="auto" w:fill="FFFFFF"/>
+        </w:rPr>
+        <w:t>)</w:t>
+      </w:r>
+      <w:r>
+        <w:rPr>
+          <w:rFonts w:ascii="Consolas" w:hAnsi="Consolas"/>
+          <w:color w:val="24292E"/>
+          <w:sz w:val="20"/>
+          <w:szCs w:val="20"/>
+          <w:shd w:val="clear" w:color="auto" w:fill="FFFFFF"/>
+        </w:rPr>
+        <w:t xml:space="preserve"> – </w:t>
+      </w:r>
+      <w:r>
+        <w:rPr>
+          <w:rFonts w:ascii="Segoe UI" w:hAnsi="Segoe UI" w:cs="Segoe UI"/>
+          <w:color w:val="24292E"/>
+          <w:sz w:val="20"/>
+          <w:szCs w:val="20"/>
+          <w:shd w:val="clear" w:color="auto" w:fill="FFFFFF"/>
+        </w:rPr>
+        <w:t xml:space="preserve">дана функція приймає як аргумент </w:t>
+      </w:r>
+      <w:proofErr w:type="spellStart"/>
+      <w:r>
+        <w:rPr>
+          <w:rStyle w:val="pl-smi"/>
+          <w:rFonts w:ascii="Consolas" w:hAnsi="Consolas"/>
+          <w:color w:val="333333"/>
+          <w:sz w:val="20"/>
+          <w:szCs w:val="20"/>
+          <w:shd w:val="clear" w:color="auto" w:fill="FFFFFF"/>
+        </w:rPr>
+        <w:t>recognized</w:t>
+      </w:r>
+      <w:proofErr w:type="spellEnd"/>
+      <w:r>
+        <w:rPr>
+          <w:rStyle w:val="pl-smi"/>
+          <w:rFonts w:ascii="Consolas" w:hAnsi="Consolas"/>
+          <w:color w:val="333333"/>
+          <w:sz w:val="20"/>
+          <w:szCs w:val="20"/>
+          <w:shd w:val="clear" w:color="auto" w:fill="FFFFFF"/>
+        </w:rPr>
+        <w:t xml:space="preserve">, </w:t>
+      </w:r>
+      <w:r>
+        <w:rPr>
+          <w:rStyle w:val="pl-smi"/>
+          <w:rFonts w:ascii="Segoe UI" w:hAnsi="Segoe UI" w:cs="Segoe UI"/>
+          <w:color w:val="333333"/>
+          <w:sz w:val="20"/>
+          <w:szCs w:val="20"/>
+          <w:shd w:val="clear" w:color="auto" w:fill="FFFFFF"/>
+        </w:rPr>
+        <w:t xml:space="preserve">стрічку, </w:t>
+      </w:r>
+      <w:r>
+        <w:rPr>
+          <w:rFonts w:ascii="Segoe UI" w:hAnsi="Segoe UI" w:cs="Segoe UI"/>
+          <w:color w:val="24292E"/>
+          <w:sz w:val="20"/>
+          <w:szCs w:val="20"/>
+          <w:shd w:val="clear" w:color="auto" w:fill="FFFFFF"/>
+        </w:rPr>
+        <w:t>що була отримана шляхом розпізнавання голосу</w:t>
+      </w:r>
+      <w:r>
+        <w:rPr>
+          <w:rStyle w:val="pl-smi"/>
+          <w:rFonts w:ascii="Segoe UI" w:hAnsi="Segoe UI" w:cs="Segoe UI"/>
+          <w:color w:val="333333"/>
+          <w:sz w:val="20"/>
+          <w:szCs w:val="20"/>
+          <w:shd w:val="clear" w:color="auto" w:fill="FFFFFF"/>
+        </w:rPr>
+        <w:t>,</w:t>
+      </w:r>
+      <w:r>
+        <w:rPr>
+          <w:rStyle w:val="pl-smi"/>
+          <w:rFonts w:ascii="Segoe UI" w:hAnsi="Segoe UI" w:cs="Segoe UI"/>
+          <w:color w:val="333333"/>
+          <w:sz w:val="20"/>
+          <w:szCs w:val="20"/>
+          <w:shd w:val="clear" w:color="auto" w:fill="FFFFFF"/>
+          <w:lang w:val="en-US"/>
+        </w:rPr>
+        <w:t xml:space="preserve"> </w:t>
+      </w:r>
+      <w:r>
+        <w:rPr>
+          <w:rStyle w:val="pl-smi"/>
+          <w:rFonts w:ascii="Segoe UI" w:hAnsi="Segoe UI" w:cs="Segoe UI"/>
+          <w:color w:val="333333"/>
+          <w:sz w:val="20"/>
+          <w:szCs w:val="20"/>
+          <w:shd w:val="clear" w:color="auto" w:fill="FFFFFF"/>
+        </w:rPr>
+        <w:t>модифікує її, якщо потрібно доповнити її додатковою</w:t>
+      </w:r>
+      <w:r>
+        <w:rPr>
+          <w:rStyle w:val="pl-smi"/>
+          <w:rFonts w:ascii="Segoe UI" w:hAnsi="Segoe UI" w:cs="Segoe UI"/>
+          <w:color w:val="333333"/>
+          <w:sz w:val="20"/>
+          <w:szCs w:val="20"/>
+          <w:shd w:val="clear" w:color="auto" w:fill="FFFFFF"/>
+        </w:rPr>
+        <w:t xml:space="preserve"> інформацією</w:t>
+      </w:r>
+      <w:r>
+        <w:rPr>
+          <w:rStyle w:val="pl-smi"/>
+          <w:rFonts w:ascii="Segoe UI" w:hAnsi="Segoe UI" w:cs="Segoe UI"/>
+          <w:color w:val="333333"/>
+          <w:sz w:val="20"/>
+          <w:szCs w:val="20"/>
+          <w:shd w:val="clear" w:color="auto" w:fill="FFFFFF"/>
+        </w:rPr>
+        <w:t xml:space="preserve"> і виводить її на екран</w:t>
+      </w:r>
+      <w:r>
+        <w:rPr>
+          <w:rStyle w:val="pl-smi"/>
+          <w:rFonts w:ascii="Segoe UI" w:hAnsi="Segoe UI" w:cs="Segoe UI"/>
+          <w:color w:val="333333"/>
+          <w:sz w:val="20"/>
+          <w:szCs w:val="20"/>
+          <w:shd w:val="clear" w:color="auto" w:fill="FFFFFF"/>
+          <w:lang w:val="en-US"/>
+        </w:rPr>
+        <w:t xml:space="preserve"> </w:t>
+      </w:r>
+      <w:r>
+        <w:rPr>
+          <w:rStyle w:val="pl-smi"/>
+          <w:rFonts w:ascii="Segoe UI" w:hAnsi="Segoe UI" w:cs="Segoe UI"/>
+          <w:color w:val="333333"/>
+          <w:sz w:val="20"/>
+          <w:szCs w:val="20"/>
+          <w:shd w:val="clear" w:color="auto" w:fill="FFFFFF"/>
+        </w:rPr>
+        <w:t xml:space="preserve">в елемент </w:t>
+      </w:r>
+      <w:r>
+        <w:rPr>
+          <w:rStyle w:val="pl-smi"/>
+          <w:rFonts w:ascii="Segoe UI" w:hAnsi="Segoe UI" w:cs="Segoe UI"/>
+          <w:color w:val="333333"/>
+          <w:sz w:val="20"/>
+          <w:szCs w:val="20"/>
+          <w:shd w:val="clear" w:color="auto" w:fill="FFFFFF"/>
+          <w:lang w:val="en-US"/>
+        </w:rPr>
+        <w:t>a-text.</w:t>
+      </w:r>
+    </w:p>
+    <w:p>
+      <w:pPr>
+        <w:pStyle w:val="a3"/>
+        <w:numPr>
+          <w:ilvl w:val="1"/>
+          <w:numId w:val="7"/>
+        </w:numPr>
+        <w:spacing w:line="360" w:lineRule="auto"/>
+        <w:rPr>
+          <w:rFonts w:ascii="Segoe UI" w:hAnsi="Segoe UI" w:cs="Segoe UI"/>
+          <w:sz w:val="20"/>
+          <w:szCs w:val="20"/>
+        </w:rPr>
+      </w:pPr>
+      <w:proofErr w:type="spellStart"/>
+      <w:r>
+        <w:rPr>
+          <w:rStyle w:val="pl-en"/>
+          <w:rFonts w:ascii="Consolas" w:hAnsi="Consolas"/>
+          <w:color w:val="795DA3"/>
+          <w:sz w:val="20"/>
+          <w:szCs w:val="20"/>
+          <w:shd w:val="clear" w:color="auto" w:fill="FFFFFF"/>
+        </w:rPr>
+        <w:t>voiceToImg</w:t>
+      </w:r>
+      <w:proofErr w:type="spellEnd"/>
+      <w:r>
+        <w:rPr>
+          <w:rFonts w:ascii="Consolas" w:hAnsi="Consolas"/>
+          <w:color w:val="24292E"/>
+          <w:sz w:val="20"/>
+          <w:szCs w:val="20"/>
+          <w:shd w:val="clear" w:color="auto" w:fill="FFFFFF"/>
+        </w:rPr>
+        <w:t>(</w:t>
+      </w:r>
+      <w:proofErr w:type="spellStart"/>
+      <w:r>
+        <w:rPr>
+          <w:rStyle w:val="pl-smi"/>
+          <w:rFonts w:ascii="Consolas" w:hAnsi="Consolas"/>
+          <w:color w:val="333333"/>
+          <w:sz w:val="20"/>
+          <w:szCs w:val="20"/>
+          <w:shd w:val="clear" w:color="auto" w:fill="FFFFFF"/>
+        </w:rPr>
+        <w:t>keyword</w:t>
+      </w:r>
+      <w:proofErr w:type="spellEnd"/>
+      <w:r>
+        <w:rPr>
+          <w:rFonts w:ascii="Consolas" w:hAnsi="Consolas"/>
+          <w:color w:val="24292E"/>
+          <w:sz w:val="20"/>
+          <w:szCs w:val="20"/>
+          <w:shd w:val="clear" w:color="auto" w:fill="FFFFFF"/>
+        </w:rPr>
+        <w:t>)</w:t>
+      </w:r>
+      <w:r>
+        <w:rPr>
+          <w:rFonts w:ascii="Consolas" w:hAnsi="Consolas"/>
+          <w:color w:val="24292E"/>
+          <w:sz w:val="20"/>
+          <w:szCs w:val="20"/>
+          <w:shd w:val="clear" w:color="auto" w:fill="FFFFFF"/>
+        </w:rPr>
+        <w:t xml:space="preserve"> </w:t>
+      </w:r>
+      <w:r>
+        <w:rPr>
+          <w:rFonts w:ascii="Consolas" w:hAnsi="Consolas"/>
+          <w:color w:val="24292E"/>
+          <w:sz w:val="20"/>
+          <w:szCs w:val="20"/>
+          <w:shd w:val="clear" w:color="auto" w:fill="FFFFFF"/>
+        </w:rPr>
+        <w:t>–</w:t>
+      </w:r>
+      <w:r>
+        <w:rPr>
+          <w:rFonts w:ascii="Consolas" w:hAnsi="Consolas"/>
+          <w:color w:val="24292E"/>
+          <w:sz w:val="20"/>
+          <w:szCs w:val="20"/>
+          <w:shd w:val="clear" w:color="auto" w:fill="FFFFFF"/>
+        </w:rPr>
+        <w:t xml:space="preserve"> </w:t>
+      </w:r>
+      <w:r>
+        <w:rPr>
+          <w:rFonts w:ascii="Segoe UI" w:hAnsi="Segoe UI" w:cs="Segoe UI"/>
+          <w:color w:val="24292E"/>
+          <w:sz w:val="20"/>
+          <w:szCs w:val="20"/>
+          <w:shd w:val="clear" w:color="auto" w:fill="FFFFFF"/>
+        </w:rPr>
+        <w:t>дана функ</w:t>
+      </w:r>
+      <w:r>
+        <w:rPr>
+          <w:rFonts w:ascii="Segoe UI" w:hAnsi="Segoe UI" w:cs="Segoe UI"/>
+          <w:color w:val="24292E"/>
+          <w:sz w:val="20"/>
+          <w:szCs w:val="20"/>
+          <w:shd w:val="clear" w:color="auto" w:fill="FFFFFF"/>
+        </w:rPr>
+        <w:t>ція прийма</w:t>
+      </w:r>
+      <w:r>
+        <w:rPr>
+          <w:rFonts w:ascii="Segoe UI" w:hAnsi="Segoe UI" w:cs="Segoe UI"/>
+          <w:color w:val="24292E"/>
+          <w:sz w:val="20"/>
+          <w:szCs w:val="20"/>
+          <w:shd w:val="clear" w:color="auto" w:fill="FFFFFF"/>
+        </w:rPr>
+        <w:t>є аргумент</w:t>
+      </w:r>
+      <w:r>
+        <w:rPr>
+          <w:rFonts w:ascii="Consolas" w:hAnsi="Consolas"/>
+          <w:color w:val="24292E"/>
+          <w:sz w:val="20"/>
+          <w:szCs w:val="20"/>
+          <w:shd w:val="clear" w:color="auto" w:fill="FFFFFF"/>
+        </w:rPr>
+        <w:t xml:space="preserve"> </w:t>
+      </w:r>
+      <w:r>
+        <w:rPr>
+          <w:rFonts w:ascii="Consolas" w:hAnsi="Consolas"/>
+          <w:color w:val="24292E"/>
+          <w:sz w:val="20"/>
+          <w:szCs w:val="20"/>
+          <w:shd w:val="clear" w:color="auto" w:fill="FFFFFF"/>
+          <w:lang w:val="en-US"/>
+        </w:rPr>
+        <w:t>keyword</w:t>
+      </w:r>
+      <w:r>
+        <w:rPr>
+          <w:rFonts w:ascii="Consolas" w:hAnsi="Consolas"/>
+          <w:color w:val="24292E"/>
+          <w:sz w:val="20"/>
+          <w:szCs w:val="20"/>
+          <w:shd w:val="clear" w:color="auto" w:fill="FFFFFF"/>
+        </w:rPr>
+        <w:t xml:space="preserve"> </w:t>
+      </w:r>
+      <w:r>
+        <w:rPr>
+          <w:rFonts w:ascii="Segoe UI" w:hAnsi="Segoe UI" w:cs="Segoe UI"/>
+          <w:color w:val="24292E"/>
+          <w:sz w:val="20"/>
+          <w:szCs w:val="20"/>
+          <w:shd w:val="clear" w:color="auto" w:fill="FFFFFF"/>
+        </w:rPr>
+        <w:t>–</w:t>
+      </w:r>
+      <w:r>
+        <w:rPr>
+          <w:rFonts w:ascii="Segoe UI" w:hAnsi="Segoe UI" w:cs="Segoe UI"/>
+          <w:color w:val="24292E"/>
+          <w:sz w:val="20"/>
+          <w:szCs w:val="20"/>
+          <w:shd w:val="clear" w:color="auto" w:fill="FFFFFF"/>
+        </w:rPr>
+        <w:t xml:space="preserve"> стрічку</w:t>
+      </w:r>
+      <w:r>
+        <w:rPr>
+          <w:rFonts w:ascii="Segoe UI" w:hAnsi="Segoe UI" w:cs="Segoe UI"/>
+          <w:color w:val="24292E"/>
+          <w:sz w:val="20"/>
+          <w:szCs w:val="20"/>
+          <w:shd w:val="clear" w:color="auto" w:fill="FFFFFF"/>
+          <w:lang w:val="en-US"/>
+        </w:rPr>
+        <w:t xml:space="preserve">, </w:t>
+      </w:r>
+      <w:r>
+        <w:rPr>
+          <w:rFonts w:ascii="Segoe UI" w:hAnsi="Segoe UI" w:cs="Segoe UI"/>
+          <w:color w:val="24292E"/>
+          <w:sz w:val="20"/>
+          <w:szCs w:val="20"/>
+          <w:shd w:val="clear" w:color="auto" w:fill="FFFFFF"/>
+        </w:rPr>
+        <w:t>що була отримана шляхом розпізнавання голосу</w:t>
+      </w:r>
+      <w:r>
+        <w:rPr>
+          <w:rFonts w:ascii="Segoe UI" w:hAnsi="Segoe UI" w:cs="Segoe UI"/>
+          <w:color w:val="24292E"/>
+          <w:sz w:val="20"/>
+          <w:szCs w:val="20"/>
+          <w:shd w:val="clear" w:color="auto" w:fill="FFFFFF"/>
+        </w:rPr>
+        <w:t>, знаходить картинку за даним словом та розміщує її на екрані.</w:t>
+      </w:r>
+    </w:p>
+    <w:p>
+      <w:pPr>
+        <w:pStyle w:val="a3"/>
+        <w:numPr>
+          <w:ilvl w:val="1"/>
+          <w:numId w:val="7"/>
+        </w:numPr>
+        <w:spacing w:line="360" w:lineRule="auto"/>
+        <w:rPr>
+          <w:rFonts w:ascii="Segoe UI" w:hAnsi="Segoe UI" w:cs="Segoe UI"/>
+          <w:sz w:val="20"/>
+          <w:szCs w:val="20"/>
+        </w:rPr>
+      </w:pPr>
+      <w:proofErr w:type="spellStart"/>
+      <w:r>
+        <w:rPr>
+          <w:rStyle w:val="pl-en"/>
+          <w:rFonts w:ascii="Consolas" w:hAnsi="Consolas"/>
+          <w:color w:val="795DA3"/>
+          <w:sz w:val="20"/>
+          <w:szCs w:val="20"/>
+          <w:shd w:val="clear" w:color="auto" w:fill="FFFFFF"/>
+        </w:rPr>
+        <w:t>linebreak</w:t>
+      </w:r>
+      <w:proofErr w:type="spellEnd"/>
+      <w:r>
+        <w:rPr>
+          <w:rFonts w:ascii="Consolas" w:hAnsi="Consolas"/>
+          <w:color w:val="24292E"/>
+          <w:sz w:val="20"/>
+          <w:szCs w:val="20"/>
+          <w:shd w:val="clear" w:color="auto" w:fill="FFFFFF"/>
+        </w:rPr>
+        <w:t>(</w:t>
+      </w:r>
+      <w:r>
+        <w:rPr>
+          <w:rStyle w:val="pl-smi"/>
+          <w:rFonts w:ascii="Consolas" w:hAnsi="Consolas"/>
+          <w:color w:val="333333"/>
+          <w:sz w:val="20"/>
+          <w:szCs w:val="20"/>
+          <w:shd w:val="clear" w:color="auto" w:fill="FFFFFF"/>
+        </w:rPr>
+        <w:t>s</w:t>
+      </w:r>
+      <w:r>
+        <w:rPr>
+          <w:rFonts w:ascii="Consolas" w:hAnsi="Consolas"/>
+          <w:color w:val="24292E"/>
+          <w:sz w:val="20"/>
+          <w:szCs w:val="20"/>
+          <w:shd w:val="clear" w:color="auto" w:fill="FFFFFF"/>
+        </w:rPr>
+        <w:t>)</w:t>
+      </w:r>
+      <w:r>
+        <w:rPr>
+          <w:rFonts w:ascii="Segoe UI" w:hAnsi="Segoe UI" w:cs="Segoe UI"/>
+          <w:color w:val="24292E"/>
+          <w:sz w:val="20"/>
+          <w:szCs w:val="20"/>
+          <w:shd w:val="clear" w:color="auto" w:fill="FFFFFF"/>
+        </w:rPr>
+        <w:t xml:space="preserve"> </w:t>
+      </w:r>
+      <w:r>
+        <w:rPr>
+          <w:rFonts w:ascii="Segoe UI" w:hAnsi="Segoe UI" w:cs="Segoe UI"/>
+          <w:color w:val="24292E"/>
+          <w:sz w:val="20"/>
+          <w:szCs w:val="20"/>
+          <w:shd w:val="clear" w:color="auto" w:fill="FFFFFF"/>
+        </w:rPr>
+        <w:t>–</w:t>
+      </w:r>
+      <w:r>
+        <w:rPr>
+          <w:rFonts w:ascii="Segoe UI" w:hAnsi="Segoe UI" w:cs="Segoe UI"/>
+          <w:color w:val="24292E"/>
+          <w:sz w:val="20"/>
+          <w:szCs w:val="20"/>
+          <w:shd w:val="clear" w:color="auto" w:fill="FFFFFF"/>
+        </w:rPr>
+        <w:t xml:space="preserve"> </w:t>
+      </w:r>
+      <w:r>
+        <w:rPr>
+          <w:rFonts w:ascii="Segoe UI" w:hAnsi="Segoe UI" w:cs="Segoe UI"/>
+          <w:color w:val="24292E"/>
+          <w:sz w:val="20"/>
+          <w:szCs w:val="20"/>
+          <w:shd w:val="clear" w:color="auto" w:fill="FFFFFF"/>
+        </w:rPr>
+        <w:t>дана функція приймає як аргумент стрічку та повертає модифіковану стрічку</w:t>
+      </w:r>
+      <w:r>
+        <w:rPr>
+          <w:rFonts w:ascii="Segoe UI" w:hAnsi="Segoe UI" w:cs="Segoe UI"/>
+          <w:color w:val="24292E"/>
+          <w:sz w:val="20"/>
+          <w:szCs w:val="20"/>
+          <w:shd w:val="clear" w:color="auto" w:fill="FFFFFF"/>
+        </w:rPr>
+        <w:t>, де максимальний відступ рівний одному пустому рядку.</w:t>
+      </w:r>
+    </w:p>
+    <w:p>
+      <w:pPr>
+        <w:pStyle w:val="a3"/>
+        <w:numPr>
+          <w:ilvl w:val="1"/>
+          <w:numId w:val="7"/>
+        </w:numPr>
+        <w:spacing w:line="360" w:lineRule="auto"/>
+        <w:rPr>
+          <w:rFonts w:ascii="Segoe UI" w:hAnsi="Segoe UI" w:cs="Segoe UI"/>
+          <w:sz w:val="20"/>
+          <w:szCs w:val="20"/>
+        </w:rPr>
+      </w:pPr>
+      <w:proofErr w:type="spellStart"/>
+      <w:r>
+        <w:rPr>
+          <w:rStyle w:val="pl-en"/>
+          <w:rFonts w:ascii="Consolas" w:hAnsi="Consolas"/>
+          <w:color w:val="795DA3"/>
+          <w:sz w:val="20"/>
+          <w:szCs w:val="20"/>
+          <w:shd w:val="clear" w:color="auto" w:fill="FFFFFF"/>
+        </w:rPr>
+        <w:t>capitalize</w:t>
+      </w:r>
+      <w:proofErr w:type="spellEnd"/>
+      <w:r>
+        <w:rPr>
+          <w:rFonts w:ascii="Consolas" w:hAnsi="Consolas"/>
+          <w:color w:val="24292E"/>
+          <w:sz w:val="20"/>
+          <w:szCs w:val="20"/>
+          <w:shd w:val="clear" w:color="auto" w:fill="FFFFFF"/>
+        </w:rPr>
+        <w:t>(</w:t>
+      </w:r>
+      <w:r>
+        <w:rPr>
+          <w:rStyle w:val="pl-smi"/>
+          <w:rFonts w:ascii="Consolas" w:hAnsi="Consolas"/>
+          <w:color w:val="333333"/>
+          <w:sz w:val="20"/>
+          <w:szCs w:val="20"/>
+          <w:shd w:val="clear" w:color="auto" w:fill="FFFFFF"/>
+        </w:rPr>
+        <w:t>s</w:t>
+      </w:r>
+      <w:r>
+        <w:rPr>
+          <w:rFonts w:ascii="Consolas" w:hAnsi="Consolas"/>
+          <w:color w:val="24292E"/>
+          <w:sz w:val="20"/>
+          <w:szCs w:val="20"/>
+          <w:shd w:val="clear" w:color="auto" w:fill="FFFFFF"/>
+        </w:rPr>
+        <w:t>)</w:t>
+      </w:r>
+      <w:r>
+        <w:rPr>
+          <w:rFonts w:ascii="Consolas" w:hAnsi="Consolas"/>
+          <w:color w:val="24292E"/>
+          <w:sz w:val="20"/>
+          <w:szCs w:val="20"/>
+          <w:shd w:val="clear" w:color="auto" w:fill="FFFFFF"/>
+        </w:rPr>
+        <w:t xml:space="preserve"> </w:t>
+      </w:r>
+      <w:r>
+        <w:rPr>
+          <w:rFonts w:ascii="Consolas" w:hAnsi="Consolas"/>
+          <w:color w:val="24292E"/>
+          <w:sz w:val="20"/>
+          <w:szCs w:val="20"/>
+          <w:shd w:val="clear" w:color="auto" w:fill="FFFFFF"/>
+        </w:rPr>
+        <w:t>–</w:t>
+      </w:r>
+      <w:r>
+        <w:rPr>
+          <w:rFonts w:ascii="Consolas" w:hAnsi="Consolas"/>
+          <w:color w:val="24292E"/>
+          <w:sz w:val="20"/>
+          <w:szCs w:val="20"/>
+          <w:shd w:val="clear" w:color="auto" w:fill="FFFFFF"/>
+        </w:rPr>
+        <w:t xml:space="preserve"> </w:t>
+      </w:r>
+      <w:r>
+        <w:rPr>
+          <w:rFonts w:ascii="Segoe UI" w:hAnsi="Segoe UI" w:cs="Segoe UI"/>
+          <w:color w:val="24292E"/>
+          <w:sz w:val="20"/>
+          <w:szCs w:val="20"/>
+          <w:shd w:val="clear" w:color="auto" w:fill="FFFFFF"/>
+        </w:rPr>
+        <w:t>дана функція приймає як аргумент стрічку т</w:t>
+      </w:r>
+      <w:r>
+        <w:rPr>
+          <w:rFonts w:ascii="Segoe UI" w:hAnsi="Segoe UI" w:cs="Segoe UI"/>
+          <w:color w:val="24292E"/>
+          <w:sz w:val="20"/>
+          <w:szCs w:val="20"/>
+          <w:shd w:val="clear" w:color="auto" w:fill="FFFFFF"/>
+        </w:rPr>
+        <w:t>а повертає модифіковану стрічку,</w:t>
+      </w:r>
+      <w:r>
+        <w:rPr>
+          <w:rFonts w:ascii="Segoe UI" w:hAnsi="Segoe UI" w:cs="Segoe UI"/>
+          <w:color w:val="24292E"/>
+          <w:sz w:val="20"/>
+          <w:szCs w:val="20"/>
+          <w:shd w:val="clear" w:color="auto" w:fill="FFFFFF"/>
+        </w:rPr>
+        <w:t xml:space="preserve"> що починається</w:t>
+      </w:r>
+      <w:r>
+        <w:rPr>
+          <w:rFonts w:ascii="Segoe UI" w:hAnsi="Segoe UI" w:cs="Segoe UI"/>
+          <w:color w:val="24292E"/>
+          <w:sz w:val="20"/>
+          <w:szCs w:val="20"/>
+          <w:shd w:val="clear" w:color="auto" w:fill="FFFFFF"/>
+        </w:rPr>
+        <w:t xml:space="preserve"> </w:t>
+      </w:r>
+      <w:r>
+        <w:rPr>
+          <w:rFonts w:ascii="Segoe UI" w:hAnsi="Segoe UI" w:cs="Segoe UI"/>
+          <w:color w:val="24292E"/>
+          <w:sz w:val="20"/>
+          <w:szCs w:val="20"/>
+          <w:shd w:val="clear" w:color="auto" w:fill="FFFFFF"/>
+        </w:rPr>
+        <w:t>буквою верхнього</w:t>
+      </w:r>
+      <w:r>
+        <w:rPr>
+          <w:rFonts w:ascii="Segoe UI" w:hAnsi="Segoe UI" w:cs="Segoe UI"/>
+          <w:color w:val="24292E"/>
+          <w:sz w:val="20"/>
+          <w:szCs w:val="20"/>
+          <w:shd w:val="clear" w:color="auto" w:fill="FFFFFF"/>
+        </w:rPr>
+        <w:t xml:space="preserve"> р</w:t>
+      </w:r>
+      <w:r>
+        <w:rPr>
+          <w:rFonts w:ascii="Segoe UI" w:hAnsi="Segoe UI" w:cs="Segoe UI"/>
+          <w:color w:val="24292E"/>
+          <w:sz w:val="20"/>
+          <w:szCs w:val="20"/>
+          <w:shd w:val="clear" w:color="auto" w:fill="FFFFFF"/>
+        </w:rPr>
+        <w:t>еєстру</w:t>
+      </w:r>
+      <w:r>
+        <w:rPr>
+          <w:rFonts w:ascii="Segoe UI" w:hAnsi="Segoe UI" w:cs="Segoe UI"/>
+          <w:color w:val="24292E"/>
+          <w:sz w:val="20"/>
+          <w:szCs w:val="20"/>
+          <w:shd w:val="clear" w:color="auto" w:fill="FFFFFF"/>
+        </w:rPr>
+        <w:t xml:space="preserve">, </w:t>
+      </w:r>
+      <w:r>
+        <w:rPr>
+          <w:rFonts w:ascii="Segoe UI" w:hAnsi="Segoe UI" w:cs="Segoe UI"/>
+          <w:color w:val="24292E"/>
+          <w:sz w:val="20"/>
+          <w:szCs w:val="20"/>
+          <w:shd w:val="clear" w:color="auto" w:fill="FFFFFF"/>
+        </w:rPr>
+        <w:t>та</w:t>
+      </w:r>
+      <w:r>
+        <w:rPr>
+          <w:rFonts w:ascii="Segoe UI" w:hAnsi="Segoe UI" w:cs="Segoe UI"/>
+          <w:color w:val="24292E"/>
+          <w:sz w:val="20"/>
+          <w:szCs w:val="20"/>
+          <w:shd w:val="clear" w:color="auto" w:fill="FFFFFF"/>
+        </w:rPr>
+        <w:t xml:space="preserve"> використовується</w:t>
+      </w:r>
+      <w:r>
+        <w:rPr>
+          <w:rFonts w:ascii="Segoe UI" w:hAnsi="Segoe UI" w:cs="Segoe UI"/>
+          <w:color w:val="24292E"/>
+          <w:sz w:val="20"/>
+          <w:szCs w:val="20"/>
+          <w:shd w:val="clear" w:color="auto" w:fill="FFFFFF"/>
+        </w:rPr>
+        <w:t xml:space="preserve"> для</w:t>
+      </w:r>
+      <w:r>
+        <w:rPr>
+          <w:rFonts w:ascii="Segoe UI" w:hAnsi="Segoe UI" w:cs="Segoe UI"/>
+          <w:color w:val="24292E"/>
+          <w:sz w:val="20"/>
+          <w:szCs w:val="20"/>
+          <w:shd w:val="clear" w:color="auto" w:fill="FFFFFF"/>
+        </w:rPr>
+        <w:t xml:space="preserve"> </w:t>
+      </w:r>
+      <w:r>
+        <w:rPr>
+          <w:rFonts w:ascii="Segoe UI" w:hAnsi="Segoe UI" w:cs="Segoe UI"/>
+          <w:color w:val="24292E"/>
+          <w:sz w:val="20"/>
+          <w:szCs w:val="20"/>
+          <w:shd w:val="clear" w:color="auto" w:fill="FFFFFF"/>
+          <w:lang w:val="en-US"/>
+        </w:rPr>
+        <w:t>Speech Recognition.</w:t>
+      </w:r>
+    </w:p>
+    <w:p>
+      <w:pPr>
+        <w:spacing w:line="360" w:lineRule="auto"/>
+        <w:rPr>
+          <w:rFonts w:ascii="Segoe UI" w:hAnsi="Segoe UI" w:cs="Segoe UI"/>
+          <w:sz w:val="20"/>
+          <w:szCs w:val="20"/>
+        </w:rPr>
+      </w:pPr>
+    </w:p>
+    <w:p>
+      <w:pPr>
+        <w:pStyle w:val="a3"/>
+        <w:numPr>
+          <w:ilvl w:val="0"/>
+          <w:numId w:val="7"/>
+        </w:numPr>
+        <w:spacing w:line="360" w:lineRule="auto"/>
+        <w:rPr>
+          <w:rFonts w:ascii="Segoe UI" w:hAnsi="Segoe UI" w:cs="Segoe UI"/>
+        </w:rPr>
+      </w:pPr>
+      <w:r>
+        <w:rPr>
+          <w:rFonts w:ascii="Segoe UI" w:hAnsi="Segoe UI" w:cs="Segoe UI"/>
+          <w:lang w:val="en-US"/>
+        </w:rPr>
+        <w:t>queue.js</w:t>
+      </w:r>
+    </w:p>
+    <w:p>
+      <w:pPr>
         <w:spacing w:line="480" w:lineRule="auto"/>
-        <w:rPr>
-          <w:rFonts w:ascii="Segoe UI" w:hAnsi="Segoe UI" w:cs="Segoe UI"/>
-          <w:sz w:val="20"/>
-          <w:szCs w:val="20"/>
-        </w:rPr>
-      </w:pPr>
-      <w:r>
-        <w:rPr>
-          <w:rFonts w:ascii="Segoe UI" w:hAnsi="Segoe UI" w:cs="Segoe UI"/>
-          <w:sz w:val="20"/>
-          <w:szCs w:val="20"/>
-          <w:lang w:val="en-US"/>
-        </w:rPr>
-        <w:t>main.js</w:t>
+        <w:ind w:firstLine="708"/>
+        <w:rPr>
+          <w:rFonts w:ascii="Segoe UI" w:hAnsi="Segoe UI" w:cs="Segoe UI"/>
+          <w:sz w:val="20"/>
+          <w:szCs w:val="20"/>
+        </w:rPr>
+      </w:pPr>
+      <w:proofErr w:type="spellStart"/>
+      <w:r>
+        <w:rPr>
+          <w:rFonts w:ascii="Consolas" w:hAnsi="Consolas"/>
+          <w:color w:val="795DA3"/>
+          <w:sz w:val="20"/>
+          <w:szCs w:val="20"/>
+          <w:shd w:val="clear" w:color="auto" w:fill="FFFFFF"/>
+        </w:rPr>
+        <w:t>Queue</w:t>
+      </w:r>
+      <w:proofErr w:type="spellEnd"/>
+      <w:r>
+        <w:rPr>
+          <w:rFonts w:ascii="Consolas" w:hAnsi="Consolas"/>
+          <w:color w:val="795DA3"/>
+          <w:sz w:val="20"/>
+          <w:szCs w:val="20"/>
+          <w:shd w:val="clear" w:color="auto" w:fill="FFFFFF"/>
+          <w:lang w:val="en-US"/>
+        </w:rPr>
+        <w:t xml:space="preserve">() </w:t>
+      </w:r>
+      <w:r>
+        <w:rPr>
+          <w:rFonts w:ascii="Consolas" w:hAnsi="Consolas"/>
+          <w:sz w:val="20"/>
+          <w:szCs w:val="20"/>
+          <w:shd w:val="clear" w:color="auto" w:fill="FFFFFF"/>
+        </w:rPr>
+        <w:t>–</w:t>
+      </w:r>
+      <w:r>
+        <w:rPr>
+          <w:rFonts w:ascii="Consolas" w:hAnsi="Consolas"/>
+          <w:sz w:val="20"/>
+          <w:szCs w:val="20"/>
+          <w:shd w:val="clear" w:color="auto" w:fill="FFFFFF"/>
+        </w:rPr>
+        <w:t xml:space="preserve"> </w:t>
+      </w:r>
+      <w:r>
+        <w:rPr>
+          <w:rFonts w:ascii="Segoe UI" w:hAnsi="Segoe UI" w:cs="Segoe UI"/>
+          <w:sz w:val="20"/>
+          <w:szCs w:val="20"/>
+          <w:shd w:val="clear" w:color="auto" w:fill="FFFFFF"/>
+        </w:rPr>
+        <w:t>клас</w:t>
+      </w:r>
+      <w:r>
+        <w:rPr>
+          <w:rFonts w:ascii="Segoe UI" w:hAnsi="Segoe UI" w:cs="Segoe UI"/>
+          <w:sz w:val="20"/>
+          <w:szCs w:val="20"/>
+          <w:shd w:val="clear" w:color="auto" w:fill="FFFFFF"/>
+        </w:rPr>
+        <w:t xml:space="preserve">, котрий реалізовує структуру даних </w:t>
+      </w:r>
+      <w:r>
+        <w:rPr>
+          <w:rFonts w:ascii="Segoe UI" w:hAnsi="Segoe UI" w:cs="Segoe UI"/>
+          <w:sz w:val="20"/>
+          <w:szCs w:val="20"/>
+          <w:shd w:val="clear" w:color="auto" w:fill="FFFFFF"/>
+          <w:lang w:val="en-US"/>
+        </w:rPr>
+        <w:t>“</w:t>
+      </w:r>
+      <w:r>
+        <w:rPr>
+          <w:rFonts w:ascii="Segoe UI" w:hAnsi="Segoe UI" w:cs="Segoe UI"/>
+          <w:sz w:val="20"/>
+          <w:szCs w:val="20"/>
+          <w:shd w:val="clear" w:color="auto" w:fill="FFFFFF"/>
+        </w:rPr>
+        <w:t>Черга</w:t>
+      </w:r>
+      <w:r>
+        <w:rPr>
+          <w:rFonts w:ascii="Segoe UI" w:hAnsi="Segoe UI" w:cs="Segoe UI"/>
+          <w:sz w:val="20"/>
+          <w:szCs w:val="20"/>
+          <w:shd w:val="clear" w:color="auto" w:fill="FFFFFF"/>
+          <w:lang w:val="en-US"/>
+        </w:rPr>
+        <w:t>”</w:t>
+      </w:r>
+      <w:r>
+        <w:rPr>
+          <w:rFonts w:ascii="Segoe UI" w:hAnsi="Segoe UI" w:cs="Segoe UI"/>
+          <w:sz w:val="20"/>
+          <w:szCs w:val="20"/>
+          <w:shd w:val="clear" w:color="auto" w:fill="FFFFFF"/>
+        </w:rPr>
+        <w:t>.</w:t>
       </w:r>
     </w:p>
     <w:p>
@@ -1291,106 +2491,107 @@
           <w:szCs w:val="20"/>
         </w:rPr>
       </w:pPr>
+      <w:r>
+        <w:rPr>
+          <w:rFonts w:ascii="Segoe UI" w:hAnsi="Segoe UI" w:cs="Segoe UI"/>
+          <w:sz w:val="20"/>
+          <w:szCs w:val="20"/>
+          <w:shd w:val="clear" w:color="auto" w:fill="FFFFFF"/>
+        </w:rPr>
+        <w:t>Атрибути:</w:t>
+      </w:r>
+    </w:p>
+    <w:p>
+      <w:pPr>
+        <w:pStyle w:val="a3"/>
+        <w:numPr>
+          <w:ilvl w:val="2"/>
+          <w:numId w:val="7"/>
+        </w:numPr>
+        <w:spacing w:line="480" w:lineRule="auto"/>
+        <w:rPr>
+          <w:rFonts w:ascii="Segoe UI" w:hAnsi="Segoe UI" w:cs="Segoe UI"/>
+          <w:sz w:val="20"/>
+          <w:szCs w:val="20"/>
+        </w:rPr>
+      </w:pPr>
+      <w:r>
+        <w:rPr>
+          <w:rFonts w:ascii="Segoe UI" w:hAnsi="Segoe UI" w:cs="Segoe UI"/>
+          <w:sz w:val="20"/>
+          <w:szCs w:val="20"/>
+          <w:lang w:val="en-US"/>
+        </w:rPr>
+        <w:t xml:space="preserve">queue </w:t>
+      </w:r>
+      <w:r>
+        <w:rPr>
+          <w:rFonts w:ascii="Segoe UI" w:hAnsi="Segoe UI" w:cs="Segoe UI"/>
+          <w:sz w:val="20"/>
+          <w:szCs w:val="20"/>
+          <w:lang w:val="en-US"/>
+        </w:rPr>
+        <w:t xml:space="preserve">– </w:t>
+      </w:r>
+      <w:r>
+        <w:rPr>
+          <w:rFonts w:ascii="Segoe UI" w:hAnsi="Segoe UI" w:cs="Segoe UI"/>
+          <w:sz w:val="20"/>
+          <w:szCs w:val="20"/>
+        </w:rPr>
+        <w:t>список, в котрий будуть додані стрічки, розпізнані програмою</w:t>
+      </w:r>
+    </w:p>
+    <w:p>
+      <w:pPr>
+        <w:pStyle w:val="a3"/>
+        <w:numPr>
+          <w:ilvl w:val="2"/>
+          <w:numId w:val="7"/>
+        </w:numPr>
+        <w:spacing w:line="480" w:lineRule="auto"/>
+        <w:rPr>
+          <w:rFonts w:ascii="Segoe UI" w:hAnsi="Segoe UI" w:cs="Segoe UI"/>
+          <w:sz w:val="20"/>
+          <w:szCs w:val="20"/>
+        </w:rPr>
+      </w:pPr>
       <w:proofErr w:type="spellStart"/>
       <w:r>
         <w:rPr>
-          <w:rStyle w:val="pl-en"/>
-          <w:rFonts w:ascii="Consolas" w:hAnsi="Consolas"/>
-          <w:color w:val="795DA3"/>
-          <w:sz w:val="20"/>
-          <w:szCs w:val="20"/>
-          <w:shd w:val="clear" w:color="auto" w:fill="FFFFFF"/>
-        </w:rPr>
-        <w:t>displayVoice</w:t>
+          <w:rFonts w:ascii="Segoe UI" w:hAnsi="Segoe UI" w:cs="Segoe UI"/>
+          <w:sz w:val="20"/>
+          <w:szCs w:val="20"/>
+          <w:lang w:val="en-US"/>
+        </w:rPr>
+        <w:t>i</w:t>
       </w:r>
       <w:proofErr w:type="spellEnd"/>
       <w:r>
         <w:rPr>
-          <w:rFonts w:ascii="Consolas" w:hAnsi="Consolas"/>
-          <w:color w:val="24292E"/>
-          <w:sz w:val="20"/>
-          <w:szCs w:val="20"/>
-          <w:shd w:val="clear" w:color="auto" w:fill="FFFFFF"/>
-        </w:rPr>
-        <w:t>(</w:t>
-      </w:r>
-      <w:proofErr w:type="spellStart"/>
-      <w:r>
-        <w:rPr>
-          <w:rStyle w:val="pl-smi"/>
-          <w:rFonts w:ascii="Consolas" w:hAnsi="Consolas"/>
-          <w:color w:val="333333"/>
-          <w:sz w:val="20"/>
-          <w:szCs w:val="20"/>
-          <w:shd w:val="clear" w:color="auto" w:fill="FFFFFF"/>
-        </w:rPr>
-        <w:t>recognized</w:t>
-      </w:r>
-      <w:proofErr w:type="spellEnd"/>
-      <w:r>
-        <w:rPr>
-          <w:rFonts w:ascii="Consolas" w:hAnsi="Consolas"/>
-          <w:color w:val="24292E"/>
-          <w:sz w:val="20"/>
-          <w:szCs w:val="20"/>
-          <w:shd w:val="clear" w:color="auto" w:fill="FFFFFF"/>
-        </w:rPr>
-        <w:t>)</w:t>
-      </w:r>
-      <w:r>
-        <w:rPr>
-          <w:rFonts w:ascii="Consolas" w:hAnsi="Consolas"/>
-          <w:color w:val="24292E"/>
-          <w:sz w:val="20"/>
-          <w:szCs w:val="20"/>
-          <w:shd w:val="clear" w:color="auto" w:fill="FFFFFF"/>
-        </w:rPr>
-        <w:t xml:space="preserve"> – </w:t>
-      </w:r>
-      <w:r>
-        <w:rPr>
-          <w:rFonts w:ascii="Segoe UI" w:hAnsi="Segoe UI" w:cs="Segoe UI"/>
-          <w:color w:val="24292E"/>
-          <w:sz w:val="20"/>
-          <w:szCs w:val="20"/>
-          <w:shd w:val="clear" w:color="auto" w:fill="FFFFFF"/>
-        </w:rPr>
-        <w:t xml:space="preserve">дана функція приймає як аргумент </w:t>
-      </w:r>
-      <w:proofErr w:type="spellStart"/>
-      <w:r>
-        <w:rPr>
-          <w:rStyle w:val="pl-smi"/>
-          <w:rFonts w:ascii="Consolas" w:hAnsi="Consolas"/>
-          <w:color w:val="333333"/>
-          <w:sz w:val="20"/>
-          <w:szCs w:val="20"/>
-          <w:shd w:val="clear" w:color="auto" w:fill="FFFFFF"/>
-        </w:rPr>
-        <w:t>recognized</w:t>
-      </w:r>
-      <w:proofErr w:type="spellEnd"/>
-      <w:r>
-        <w:rPr>
-          <w:rStyle w:val="pl-smi"/>
-          <w:rFonts w:ascii="Consolas" w:hAnsi="Consolas"/>
-          <w:color w:val="333333"/>
-          <w:sz w:val="20"/>
-          <w:szCs w:val="20"/>
-          <w:shd w:val="clear" w:color="auto" w:fill="FFFFFF"/>
-        </w:rPr>
-        <w:t xml:space="preserve">, </w:t>
-      </w:r>
-      <w:r>
-        <w:rPr>
-          <w:rStyle w:val="pl-smi"/>
-          <w:rFonts w:ascii="Segoe UI" w:hAnsi="Segoe UI" w:cs="Segoe UI"/>
-          <w:color w:val="333333"/>
-          <w:sz w:val="20"/>
-          <w:szCs w:val="20"/>
-          <w:shd w:val="clear" w:color="auto" w:fill="FFFFFF"/>
-        </w:rPr>
-        <w:t>стрічку, котра</w:t>
+          <w:rFonts w:ascii="Segoe UI" w:hAnsi="Segoe UI" w:cs="Segoe UI"/>
+          <w:sz w:val="20"/>
+          <w:szCs w:val="20"/>
+        </w:rPr>
+        <w:t xml:space="preserve"> – індекс, число типу </w:t>
+      </w:r>
+      <w:r>
+        <w:rPr>
+          <w:rFonts w:ascii="Segoe UI" w:hAnsi="Segoe UI" w:cs="Segoe UI"/>
+          <w:sz w:val="20"/>
+          <w:szCs w:val="20"/>
+          <w:lang w:val="en-US"/>
+        </w:rPr>
+        <w:t>integer</w:t>
+      </w:r>
+      <w:r>
+        <w:rPr>
+          <w:rFonts w:ascii="Segoe UI" w:hAnsi="Segoe UI" w:cs="Segoe UI"/>
+          <w:sz w:val="20"/>
+          <w:szCs w:val="20"/>
+          <w:lang w:val="en-US"/>
+        </w:rPr>
+        <w:br/>
       </w:r>
     </w:p>
     <w:p>
@@ -1407,68 +2608,103 @@
           <w:szCs w:val="20"/>
         </w:rPr>
       </w:pPr>
-      <w:proofErr w:type="spellStart"/>
-      <w:r>
-        <w:rPr>
-          <w:rStyle w:val="pl-en"/>
-          <w:rFonts w:ascii="Consolas" w:hAnsi="Consolas"/>
-          <w:color w:val="795DA3"/>
-          <w:sz w:val="20"/>
-          <w:szCs w:val="20"/>
-          <w:shd w:val="clear" w:color="auto" w:fill="FFFFFF"/>
-        </w:rPr>
-        <w:t>voiceToImg</w:t>
-      </w:r>
-      <w:proofErr w:type="spellEnd"/>
-      <w:r>
-        <w:rPr>
-          <w:rFonts w:ascii="Consolas" w:hAnsi="Consolas"/>
-          <w:color w:val="24292E"/>
-          <w:sz w:val="20"/>
-          <w:szCs w:val="20"/>
-          <w:shd w:val="clear" w:color="auto" w:fill="FFFFFF"/>
-        </w:rPr>
-        <w:t>(</w:t>
-      </w:r>
-      <w:proofErr w:type="spellStart"/>
-      <w:r>
-        <w:rPr>
-          <w:rStyle w:val="pl-smi"/>
-          <w:rFonts w:ascii="Consolas" w:hAnsi="Consolas"/>
-          <w:color w:val="333333"/>
-          <w:sz w:val="20"/>
-          <w:szCs w:val="20"/>
-          <w:shd w:val="clear" w:color="auto" w:fill="FFFFFF"/>
-        </w:rPr>
-        <w:t>keyword</w:t>
-      </w:r>
-      <w:proofErr w:type="spellEnd"/>
-      <w:r>
-        <w:rPr>
-          <w:rFonts w:ascii="Consolas" w:hAnsi="Consolas"/>
-          <w:color w:val="24292E"/>
-          <w:sz w:val="20"/>
-          <w:szCs w:val="20"/>
-          <w:shd w:val="clear" w:color="auto" w:fill="FFFFFF"/>
-        </w:rPr>
-        <w:t>)</w:t>
-      </w:r>
-      <w:r>
-        <w:rPr>
-          <w:rFonts w:ascii="Consolas" w:hAnsi="Consolas"/>
-          <w:color w:val="24292E"/>
-          <w:sz w:val="20"/>
-          <w:szCs w:val="20"/>
-          <w:shd w:val="clear" w:color="auto" w:fill="FFFFFF"/>
-        </w:rPr>
-        <w:t xml:space="preserve"> - </w:t>
+      <w:r>
+        <w:rPr>
+          <w:rFonts w:ascii="Segoe UI" w:hAnsi="Segoe UI" w:cs="Segoe UI"/>
+          <w:sz w:val="20"/>
+          <w:szCs w:val="20"/>
+        </w:rPr>
+        <w:t>Методи:</w:t>
       </w:r>
     </w:p>
     <w:p>
       <w:pPr>
         <w:pStyle w:val="a3"/>
         <w:numPr>
-          <w:ilvl w:val="1"/>
+          <w:ilvl w:val="2"/>
+          <w:numId w:val="7"/>
+        </w:numPr>
+        <w:spacing w:before="240" w:line="480" w:lineRule="auto"/>
+        <w:rPr>
+          <w:rFonts w:ascii="Segoe UI" w:hAnsi="Segoe UI" w:cs="Segoe UI"/>
+          <w:sz w:val="20"/>
+          <w:szCs w:val="20"/>
+        </w:rPr>
+      </w:pPr>
+      <w:r>
+        <w:rPr>
+          <w:rFonts w:ascii="Segoe UI" w:hAnsi="Segoe UI" w:cs="Segoe UI"/>
+          <w:sz w:val="20"/>
+          <w:szCs w:val="20"/>
+          <w:lang w:val="en-US"/>
+        </w:rPr>
+        <w:t>enqueue</w:t>
+      </w:r>
+      <w:r>
+        <w:rPr>
+          <w:rFonts w:ascii="Segoe UI" w:hAnsi="Segoe UI" w:cs="Segoe UI"/>
+          <w:sz w:val="20"/>
+          <w:szCs w:val="20"/>
+        </w:rPr>
+        <w:t>(</w:t>
+      </w:r>
+      <w:r>
+        <w:rPr>
+          <w:rFonts w:ascii="Segoe UI" w:hAnsi="Segoe UI" w:cs="Segoe UI"/>
+          <w:sz w:val="20"/>
+          <w:szCs w:val="20"/>
+          <w:lang w:val="en-US"/>
+        </w:rPr>
+        <w:t>item</w:t>
+      </w:r>
+      <w:r>
+        <w:rPr>
+          <w:rFonts w:ascii="Segoe UI" w:hAnsi="Segoe UI" w:cs="Segoe UI"/>
+          <w:sz w:val="20"/>
+          <w:szCs w:val="20"/>
+        </w:rPr>
+        <w:t>)</w:t>
+      </w:r>
+      <w:r>
+        <w:rPr>
+          <w:rFonts w:ascii="Segoe UI" w:hAnsi="Segoe UI" w:cs="Segoe UI"/>
+          <w:sz w:val="20"/>
+          <w:szCs w:val="20"/>
+          <w:lang w:val="en-US"/>
+        </w:rPr>
+        <w:t xml:space="preserve"> – </w:t>
+      </w:r>
+      <w:r>
+        <w:rPr>
+          <w:rFonts w:ascii="Segoe UI" w:hAnsi="Segoe UI" w:cs="Segoe UI"/>
+          <w:sz w:val="20"/>
+          <w:szCs w:val="20"/>
+        </w:rPr>
+        <w:t xml:space="preserve">додавання елемента в чергу, повертає </w:t>
+      </w:r>
+      <w:r>
+        <w:rPr>
+          <w:rFonts w:ascii="Segoe UI" w:hAnsi="Segoe UI" w:cs="Segoe UI"/>
+          <w:sz w:val="20"/>
+          <w:szCs w:val="20"/>
+          <w:lang w:val="en-US"/>
+        </w:rPr>
+        <w:t xml:space="preserve">‘undefined’; item - </w:t>
+      </w:r>
+      <w:r>
+        <w:rPr>
+          <w:rFonts w:ascii="Segoe UI" w:hAnsi="Segoe UI" w:cs="Segoe UI"/>
+          <w:sz w:val="20"/>
+          <w:szCs w:val="20"/>
+        </w:rPr>
+        <w:t>стрічка</w:t>
+      </w:r>
+    </w:p>
+    <w:p>
+      <w:pPr>
+        <w:pStyle w:val="a3"/>
+        <w:numPr>
+          <w:ilvl w:val="2"/>
           <w:numId w:val="7"/>
         </w:numPr>
         <w:spacing w:line="480" w:lineRule="auto"/>
@@ -1478,66 +2714,73 @@
           <w:szCs w:val="20"/>
         </w:rPr>
       </w:pPr>
-      <w:proofErr w:type="spellStart"/>
-      <w:r>
-        <w:rPr>
-          <w:rStyle w:val="pl-en"/>
-          <w:rFonts w:ascii="Consolas" w:hAnsi="Consolas"/>
-          <w:color w:val="795DA3"/>
-          <w:sz w:val="20"/>
-          <w:szCs w:val="20"/>
-          <w:shd w:val="clear" w:color="auto" w:fill="FFFFFF"/>
-        </w:rPr>
-        <w:t>linebreak</w:t>
-      </w:r>
-      <w:proofErr w:type="spellEnd"/>
-      <w:r>
-        <w:rPr>
-          <w:rFonts w:ascii="Consolas" w:hAnsi="Consolas"/>
-          <w:color w:val="24292E"/>
-          <w:sz w:val="20"/>
-          <w:szCs w:val="20"/>
-          <w:shd w:val="clear" w:color="auto" w:fill="FFFFFF"/>
-        </w:rPr>
-        <w:t>(</w:t>
-      </w:r>
-      <w:r>
-        <w:rPr>
-          <w:rStyle w:val="pl-smi"/>
-          <w:rFonts w:ascii="Consolas" w:hAnsi="Consolas"/>
-          <w:color w:val="333333"/>
-          <w:sz w:val="20"/>
-          <w:szCs w:val="20"/>
-          <w:shd w:val="clear" w:color="auto" w:fill="FFFFFF"/>
-        </w:rPr>
-        <w:t>s</w:t>
-      </w:r>
-      <w:r>
-        <w:rPr>
-          <w:rFonts w:ascii="Consolas" w:hAnsi="Consolas"/>
-          <w:color w:val="24292E"/>
-          <w:sz w:val="20"/>
-          <w:szCs w:val="20"/>
-          <w:shd w:val="clear" w:color="auto" w:fill="FFFFFF"/>
-        </w:rPr>
-        <w:t>)</w:t>
-      </w:r>
-      <w:r>
-        <w:rPr>
-          <w:rFonts w:ascii="Consolas" w:hAnsi="Consolas"/>
-          <w:color w:val="24292E"/>
-          <w:sz w:val="20"/>
-          <w:szCs w:val="20"/>
-          <w:shd w:val="clear" w:color="auto" w:fill="FFFFFF"/>
-        </w:rPr>
-        <w:t xml:space="preserve"> - </w:t>
+      <w:r>
+        <w:rPr>
+          <w:rFonts w:ascii="Segoe UI" w:hAnsi="Segoe UI" w:cs="Segoe UI"/>
+          <w:sz w:val="20"/>
+          <w:szCs w:val="20"/>
+          <w:lang w:val="en-US"/>
+        </w:rPr>
+        <w:lastRenderedPageBreak/>
+        <w:t>dequeue</w:t>
+      </w:r>
+      <w:r>
+        <w:rPr>
+          <w:rFonts w:ascii="Segoe UI" w:hAnsi="Segoe UI" w:cs="Segoe UI"/>
+          <w:sz w:val="20"/>
+          <w:szCs w:val="20"/>
+        </w:rPr>
+        <w:t>()</w:t>
+      </w:r>
+      <w:r>
+        <w:rPr>
+          <w:rFonts w:ascii="Segoe UI" w:hAnsi="Segoe UI" w:cs="Segoe UI"/>
+          <w:sz w:val="20"/>
+          <w:szCs w:val="20"/>
+          <w:lang w:val="en-US"/>
+        </w:rPr>
+        <w:t xml:space="preserve"> – </w:t>
+      </w:r>
+      <w:r>
+        <w:rPr>
+          <w:rFonts w:ascii="Segoe UI" w:hAnsi="Segoe UI" w:cs="Segoe UI"/>
+          <w:sz w:val="20"/>
+          <w:szCs w:val="20"/>
+        </w:rPr>
+        <w:t>видалення елемента з черги</w:t>
+      </w:r>
+      <w:r>
+        <w:rPr>
+          <w:rFonts w:ascii="Segoe UI" w:hAnsi="Segoe UI" w:cs="Segoe UI"/>
+          <w:sz w:val="20"/>
+          <w:szCs w:val="20"/>
+          <w:lang w:val="en-US"/>
+        </w:rPr>
+        <w:t xml:space="preserve">, </w:t>
+      </w:r>
+      <w:r>
+        <w:rPr>
+          <w:rFonts w:ascii="Segoe UI" w:hAnsi="Segoe UI" w:cs="Segoe UI"/>
+          <w:sz w:val="20"/>
+          <w:szCs w:val="20"/>
+        </w:rPr>
+        <w:t xml:space="preserve">повертає </w:t>
+      </w:r>
+      <w:r>
+        <w:rPr>
+          <w:rFonts w:ascii="Segoe UI" w:hAnsi="Segoe UI" w:cs="Segoe UI"/>
+          <w:sz w:val="20"/>
+          <w:szCs w:val="20"/>
+          <w:lang w:val="en-US"/>
+        </w:rPr>
+        <w:t>‘undefined’</w:t>
       </w:r>
     </w:p>
     <w:p>
       <w:pPr>
         <w:pStyle w:val="a3"/>
         <w:numPr>
-          <w:ilvl w:val="1"/>
+          <w:ilvl w:val="2"/>
           <w:numId w:val="7"/>
         </w:numPr>
         <w:spacing w:line="480" w:lineRule="auto"/>
@@ -1550,63 +2793,44 @@
       <w:proofErr w:type="spellStart"/>
       <w:r>
         <w:rPr>
-          <w:rStyle w:val="pl-en"/>
-          <w:rFonts w:ascii="Consolas" w:hAnsi="Consolas"/>
-          <w:color w:val="795DA3"/>
-          <w:sz w:val="20"/>
-          <w:szCs w:val="20"/>
-          <w:shd w:val="clear" w:color="auto" w:fill="FFFFFF"/>
-        </w:rPr>
-        <w:t>capitalize</w:t>
+          <w:rFonts w:ascii="Segoe UI" w:hAnsi="Segoe UI" w:cs="Segoe UI"/>
+          <w:sz w:val="20"/>
+          <w:szCs w:val="20"/>
+        </w:rPr>
+        <w:t>l</w:t>
+      </w:r>
+      <w:r>
+        <w:rPr>
+          <w:rFonts w:ascii="Segoe UI" w:hAnsi="Segoe UI" w:cs="Segoe UI"/>
+          <w:sz w:val="20"/>
+          <w:szCs w:val="20"/>
+        </w:rPr>
+        <w:t>ength</w:t>
       </w:r>
       <w:proofErr w:type="spellEnd"/>
       <w:r>
         <w:rPr>
-          <w:rFonts w:ascii="Consolas" w:hAnsi="Consolas"/>
-          <w:color w:val="24292E"/>
-          <w:sz w:val="20"/>
-          <w:szCs w:val="20"/>
-          <w:shd w:val="clear" w:color="auto" w:fill="FFFFFF"/>
-        </w:rPr>
-        <w:t>(</w:t>
-      </w:r>
-      <w:r>
-        <w:rPr>
-          <w:rStyle w:val="pl-smi"/>
-          <w:rFonts w:ascii="Consolas" w:hAnsi="Consolas"/>
-          <w:color w:val="333333"/>
-          <w:sz w:val="20"/>
-          <w:szCs w:val="20"/>
-          <w:shd w:val="clear" w:color="auto" w:fill="FFFFFF"/>
-        </w:rPr>
-        <w:t>s</w:t>
-      </w:r>
-      <w:r>
-        <w:rPr>
-          <w:rFonts w:ascii="Consolas" w:hAnsi="Consolas"/>
-          <w:color w:val="24292E"/>
-          <w:sz w:val="20"/>
-          <w:szCs w:val="20"/>
-          <w:shd w:val="clear" w:color="auto" w:fill="FFFFFF"/>
-        </w:rPr>
-        <w:t>)</w:t>
-      </w:r>
-      <w:r>
-        <w:rPr>
-          <w:rFonts w:ascii="Consolas" w:hAnsi="Consolas"/>
-          <w:color w:val="24292E"/>
-          <w:sz w:val="20"/>
-          <w:szCs w:val="20"/>
-          <w:shd w:val="clear" w:color="auto" w:fill="FFFFFF"/>
-        </w:rPr>
-        <w:t xml:space="preserve"> - </w:t>
+          <w:rFonts w:ascii="Segoe UI" w:hAnsi="Segoe UI" w:cs="Segoe UI"/>
+          <w:sz w:val="20"/>
+          <w:szCs w:val="20"/>
+        </w:rPr>
+        <w:t xml:space="preserve">() – знаходження довжини черги, повертає число типу </w:t>
+      </w:r>
+      <w:r>
+        <w:rPr>
+          <w:rFonts w:ascii="Segoe UI" w:hAnsi="Segoe UI" w:cs="Segoe UI"/>
+          <w:sz w:val="20"/>
+          <w:szCs w:val="20"/>
+          <w:lang w:val="en-US"/>
+        </w:rPr>
+        <w:t>integer</w:t>
       </w:r>
     </w:p>
     <w:p>
       <w:pPr>
         <w:pStyle w:val="a3"/>
         <w:numPr>
-          <w:ilvl w:val="0"/>
+          <w:ilvl w:val="2"/>
           <w:numId w:val="7"/>
         </w:numPr>
         <w:spacing w:line="480" w:lineRule="auto"/>
@@ -1616,21 +2840,64 @@
           <w:szCs w:val="20"/>
         </w:rPr>
       </w:pPr>
-      <w:r>
-        <w:rPr>
-          <w:rFonts w:ascii="Segoe UI" w:hAnsi="Segoe UI" w:cs="Segoe UI"/>
-          <w:sz w:val="20"/>
-          <w:szCs w:val="20"/>
-          <w:lang w:val="en-US"/>
-        </w:rPr>
-        <w:t>queue.js</w:t>
+      <w:proofErr w:type="spellStart"/>
+      <w:r>
+        <w:rPr>
+          <w:rFonts w:ascii="Segoe UI" w:hAnsi="Segoe UI" w:cs="Segoe UI"/>
+          <w:sz w:val="20"/>
+          <w:szCs w:val="20"/>
+        </w:rPr>
+        <w:t>isEmpty</w:t>
+      </w:r>
+      <w:proofErr w:type="spellEnd"/>
+      <w:r>
+        <w:rPr>
+          <w:rFonts w:ascii="Segoe UI" w:hAnsi="Segoe UI" w:cs="Segoe UI"/>
+          <w:sz w:val="20"/>
+          <w:szCs w:val="20"/>
+        </w:rPr>
+        <w:t xml:space="preserve">() – перевірка чи в черзі наявні елементи, повертає </w:t>
+      </w:r>
+      <w:r>
+        <w:rPr>
+          <w:rFonts w:ascii="Segoe UI" w:hAnsi="Segoe UI" w:cs="Segoe UI"/>
+          <w:sz w:val="20"/>
+          <w:szCs w:val="20"/>
+          <w:lang w:val="en-US"/>
+        </w:rPr>
+        <w:t>True,</w:t>
+      </w:r>
+      <w:r>
+        <w:rPr>
+          <w:rFonts w:ascii="Segoe UI" w:hAnsi="Segoe UI" w:cs="Segoe UI"/>
+          <w:sz w:val="20"/>
+          <w:szCs w:val="20"/>
+        </w:rPr>
+        <w:t xml:space="preserve"> якщо черга пуста і </w:t>
+      </w:r>
+      <w:r>
+        <w:rPr>
+          <w:rFonts w:ascii="Segoe UI" w:hAnsi="Segoe UI" w:cs="Segoe UI"/>
+          <w:sz w:val="20"/>
+          <w:szCs w:val="20"/>
+          <w:lang w:val="en-US"/>
+        </w:rPr>
+        <w:t xml:space="preserve">False </w:t>
+      </w:r>
+      <w:r>
+        <w:rPr>
+          <w:rFonts w:ascii="Segoe UI" w:hAnsi="Segoe UI" w:cs="Segoe UI"/>
+          <w:sz w:val="20"/>
+          <w:szCs w:val="20"/>
+        </w:rPr>
+        <w:t>у іншому випадку.</w:t>
       </w:r>
     </w:p>
     <w:p>
       <w:pPr>
         <w:pStyle w:val="a3"/>
         <w:numPr>
-          <w:ilvl w:val="1"/>
+          <w:ilvl w:val="2"/>
           <w:numId w:val="7"/>
         </w:numPr>
         <w:spacing w:line="480" w:lineRule="auto"/>
@@ -1640,108 +2907,319 @@
           <w:szCs w:val="20"/>
         </w:rPr>
       </w:pPr>
+      <w:r>
+        <w:rPr>
+          <w:rFonts w:ascii="Segoe UI" w:hAnsi="Segoe UI" w:cs="Segoe UI"/>
+          <w:sz w:val="20"/>
+          <w:szCs w:val="20"/>
+          <w:lang w:val="en-US"/>
+        </w:rPr>
+        <w:t xml:space="preserve">peek() – </w:t>
+      </w:r>
+      <w:r>
+        <w:rPr>
+          <w:rFonts w:ascii="Segoe UI" w:hAnsi="Segoe UI" w:cs="Segoe UI"/>
+          <w:sz w:val="20"/>
+          <w:szCs w:val="20"/>
+        </w:rPr>
+        <w:t xml:space="preserve">знаходження початку черги, повертає перший елемент, якщо черга не пуста і </w:t>
+      </w:r>
+      <w:r>
+        <w:rPr>
+          <w:rFonts w:ascii="Segoe UI" w:hAnsi="Segoe UI" w:cs="Segoe UI"/>
+          <w:sz w:val="20"/>
+          <w:szCs w:val="20"/>
+          <w:lang w:val="en-US"/>
+        </w:rPr>
+        <w:t xml:space="preserve">NULL </w:t>
+      </w:r>
+      <w:r>
+        <w:rPr>
+          <w:rFonts w:ascii="Segoe UI" w:hAnsi="Segoe UI" w:cs="Segoe UI"/>
+          <w:sz w:val="20"/>
+          <w:szCs w:val="20"/>
+        </w:rPr>
+        <w:t>в протилежному випадку</w:t>
+      </w:r>
+    </w:p>
+    <w:p>
+      <w:pPr>
+        <w:spacing w:line="480" w:lineRule="auto"/>
+        <w:ind w:firstLine="708"/>
+        <w:rPr>
+          <w:rFonts w:ascii="Segoe UI" w:hAnsi="Segoe UI" w:cs="Segoe UI"/>
+          <w:sz w:val="20"/>
+          <w:szCs w:val="20"/>
+        </w:rPr>
+      </w:pPr>
+      <w:r>
+        <w:rPr>
+          <w:rFonts w:ascii="Segoe UI" w:hAnsi="Segoe UI" w:cs="Segoe UI"/>
+          <w:sz w:val="20"/>
+          <w:szCs w:val="20"/>
+        </w:rPr>
+        <w:t xml:space="preserve">Серверна частина програми </w:t>
+      </w:r>
+      <w:r>
+        <w:rPr>
+          <w:rFonts w:ascii="Segoe UI" w:hAnsi="Segoe UI" w:cs="Segoe UI"/>
+          <w:sz w:val="20"/>
+          <w:szCs w:val="20"/>
+          <w:lang w:val="en-US"/>
+        </w:rPr>
+        <w:t xml:space="preserve">“VR Ideas” </w:t>
+      </w:r>
+      <w:r>
+        <w:rPr>
+          <w:rFonts w:ascii="Segoe UI" w:hAnsi="Segoe UI" w:cs="Segoe UI"/>
+          <w:sz w:val="20"/>
+          <w:szCs w:val="20"/>
+        </w:rPr>
+        <w:t xml:space="preserve">написана на </w:t>
+      </w:r>
+      <w:r>
+        <w:rPr>
+          <w:rFonts w:ascii="Segoe UI" w:hAnsi="Segoe UI" w:cs="Segoe UI"/>
+          <w:sz w:val="20"/>
+          <w:szCs w:val="20"/>
+          <w:lang w:val="en-US"/>
+        </w:rPr>
+        <w:t xml:space="preserve">Python </w:t>
+      </w:r>
+      <w:r>
+        <w:rPr>
+          <w:rFonts w:ascii="Segoe UI" w:hAnsi="Segoe UI" w:cs="Segoe UI"/>
+          <w:sz w:val="20"/>
+          <w:szCs w:val="20"/>
+        </w:rPr>
+        <w:t xml:space="preserve">та розміщена на </w:t>
+      </w:r>
       <w:proofErr w:type="spellStart"/>
       <w:r>
         <w:rPr>
-          <w:rFonts w:ascii="Consolas" w:hAnsi="Consolas"/>
-          <w:color w:val="795DA3"/>
-          <w:sz w:val="20"/>
-          <w:szCs w:val="20"/>
-          <w:shd w:val="clear" w:color="auto" w:fill="FFFFFF"/>
-        </w:rPr>
-        <w:t>Queue</w:t>
+          <w:rFonts w:ascii="Segoe UI" w:hAnsi="Segoe UI" w:cs="Segoe UI"/>
+          <w:sz w:val="20"/>
+          <w:szCs w:val="20"/>
+          <w:lang w:val="en-US"/>
+        </w:rPr>
+        <w:t>pythonanywhere</w:t>
       </w:r>
       <w:proofErr w:type="spellEnd"/>
       <w:r>
         <w:rPr>
-          <w:rFonts w:ascii="Consolas" w:hAnsi="Consolas"/>
-          <w:color w:val="795DA3"/>
-          <w:sz w:val="20"/>
-          <w:szCs w:val="20"/>
-          <w:shd w:val="clear" w:color="auto" w:fill="FFFFFF"/>
-          <w:lang w:val="en-US"/>
-        </w:rPr>
-        <w:t xml:space="preserve">() </w:t>
-      </w:r>
-      <w:r>
-        <w:rPr>
-          <w:rFonts w:ascii="Consolas" w:hAnsi="Consolas"/>
-          <w:sz w:val="20"/>
-          <w:szCs w:val="20"/>
-          <w:shd w:val="clear" w:color="auto" w:fill="FFFFFF"/>
-        </w:rPr>
-        <w:t xml:space="preserve">- </w:t>
-      </w:r>
-    </w:p>
-    <w:p>
-      <w:pPr>
-        <w:spacing w:line="360" w:lineRule="auto"/>
-        <w:rPr>
-          <w:rFonts w:ascii="Segoe UI" w:hAnsi="Segoe UI" w:cs="Segoe UI"/>
-          <w:sz w:val="20"/>
-          <w:szCs w:val="20"/>
-        </w:rPr>
-      </w:pPr>
-    </w:p>
-    <w:p>
-      <w:pPr>
-        <w:spacing w:line="360" w:lineRule="auto"/>
-        <w:rPr>
-          <w:rFonts w:ascii="Segoe UI" w:hAnsi="Segoe UI" w:cs="Segoe UI"/>
-          <w:sz w:val="20"/>
-          <w:szCs w:val="20"/>
-        </w:rPr>
-      </w:pPr>
-    </w:p>
-    <w:p>
-      <w:pPr>
-        <w:spacing w:line="360" w:lineRule="auto"/>
-        <w:rPr>
-          <w:rFonts w:ascii="Segoe UI" w:hAnsi="Segoe UI" w:cs="Segoe UI"/>
-          <w:sz w:val="20"/>
-          <w:szCs w:val="20"/>
-        </w:rPr>
-      </w:pPr>
-    </w:p>
-    <w:p>
-      <w:pPr>
-        <w:spacing w:line="360" w:lineRule="auto"/>
-        <w:rPr>
-          <w:rFonts w:ascii="Segoe UI" w:hAnsi="Segoe UI" w:cs="Segoe UI"/>
-          <w:sz w:val="20"/>
-          <w:szCs w:val="20"/>
-        </w:rPr>
-      </w:pPr>
-    </w:p>
-    <w:p>
-      <w:pPr>
-        <w:spacing w:line="360" w:lineRule="auto"/>
-        <w:rPr>
-          <w:rFonts w:ascii="Segoe UI" w:hAnsi="Segoe UI" w:cs="Segoe UI"/>
-          <w:sz w:val="20"/>
-          <w:szCs w:val="20"/>
-        </w:rPr>
-      </w:pPr>
-    </w:p>
-    <w:p>
-      <w:pPr>
-        <w:spacing w:line="360" w:lineRule="auto"/>
-        <w:rPr>
-          <w:rFonts w:ascii="Segoe UI" w:hAnsi="Segoe UI" w:cs="Segoe UI"/>
-          <w:sz w:val="20"/>
-          <w:szCs w:val="20"/>
-        </w:rPr>
-      </w:pPr>
-    </w:p>
-    <w:p>
-      <w:pPr>
-        <w:spacing w:line="360" w:lineRule="auto"/>
-        <w:rPr>
-          <w:rFonts w:ascii="Segoe UI" w:hAnsi="Segoe UI" w:cs="Segoe UI"/>
-          <w:sz w:val="20"/>
-          <w:szCs w:val="20"/>
-        </w:rPr>
-      </w:pPr>
+          <w:rFonts w:ascii="Segoe UI" w:hAnsi="Segoe UI" w:cs="Segoe UI"/>
+          <w:sz w:val="20"/>
+          <w:szCs w:val="20"/>
+          <w:lang w:val="en-US"/>
+        </w:rPr>
+        <w:t xml:space="preserve">, а </w:t>
+      </w:r>
+      <w:proofErr w:type="spellStart"/>
+      <w:r>
+        <w:rPr>
+          <w:rFonts w:ascii="Segoe UI" w:hAnsi="Segoe UI" w:cs="Segoe UI"/>
+          <w:sz w:val="20"/>
+          <w:szCs w:val="20"/>
+          <w:lang w:val="en-US"/>
+        </w:rPr>
+        <w:t>частина</w:t>
+      </w:r>
+      <w:proofErr w:type="spellEnd"/>
+      <w:r>
+        <w:rPr>
+          <w:rFonts w:ascii="Segoe UI" w:hAnsi="Segoe UI" w:cs="Segoe UI"/>
+          <w:sz w:val="20"/>
+          <w:szCs w:val="20"/>
+          <w:lang w:val="en-US"/>
+        </w:rPr>
+        <w:t xml:space="preserve">, </w:t>
+      </w:r>
+      <w:proofErr w:type="spellStart"/>
+      <w:r>
+        <w:rPr>
+          <w:rFonts w:ascii="Segoe UI" w:hAnsi="Segoe UI" w:cs="Segoe UI"/>
+          <w:sz w:val="20"/>
+          <w:szCs w:val="20"/>
+          <w:lang w:val="en-US"/>
+        </w:rPr>
+        <w:t>що</w:t>
+      </w:r>
+      <w:proofErr w:type="spellEnd"/>
+      <w:r>
+        <w:rPr>
+          <w:rFonts w:ascii="Segoe UI" w:hAnsi="Segoe UI" w:cs="Segoe UI"/>
+          <w:sz w:val="20"/>
+          <w:szCs w:val="20"/>
+          <w:lang w:val="en-US"/>
+        </w:rPr>
+        <w:t xml:space="preserve"> </w:t>
+      </w:r>
+      <w:proofErr w:type="spellStart"/>
+      <w:r>
+        <w:rPr>
+          <w:rFonts w:ascii="Segoe UI" w:hAnsi="Segoe UI" w:cs="Segoe UI"/>
+          <w:sz w:val="20"/>
+          <w:szCs w:val="20"/>
+          <w:lang w:val="en-US"/>
+        </w:rPr>
+        <w:t>відповідає</w:t>
+      </w:r>
+      <w:proofErr w:type="spellEnd"/>
+      <w:r>
+        <w:rPr>
+          <w:rFonts w:ascii="Segoe UI" w:hAnsi="Segoe UI" w:cs="Segoe UI"/>
+          <w:sz w:val="20"/>
+          <w:szCs w:val="20"/>
+          <w:lang w:val="en-US"/>
+        </w:rPr>
+        <w:t xml:space="preserve"> </w:t>
+      </w:r>
+      <w:proofErr w:type="spellStart"/>
+      <w:r>
+        <w:rPr>
+          <w:rFonts w:ascii="Segoe UI" w:hAnsi="Segoe UI" w:cs="Segoe UI"/>
+          <w:sz w:val="20"/>
+          <w:szCs w:val="20"/>
+          <w:lang w:val="en-US"/>
+        </w:rPr>
+        <w:t>за</w:t>
+      </w:r>
+      <w:proofErr w:type="spellEnd"/>
+      <w:r>
+        <w:rPr>
+          <w:rFonts w:ascii="Segoe UI" w:hAnsi="Segoe UI" w:cs="Segoe UI"/>
+          <w:sz w:val="20"/>
+          <w:szCs w:val="20"/>
+          <w:lang w:val="en-US"/>
+        </w:rPr>
+        <w:t xml:space="preserve"> </w:t>
+      </w:r>
+      <w:proofErr w:type="spellStart"/>
+      <w:r>
+        <w:rPr>
+          <w:rFonts w:ascii="Segoe UI" w:hAnsi="Segoe UI" w:cs="Segoe UI"/>
+          <w:sz w:val="20"/>
+          <w:szCs w:val="20"/>
+          <w:lang w:val="en-US"/>
+        </w:rPr>
+        <w:t>інтеракцію</w:t>
+      </w:r>
+      <w:proofErr w:type="spellEnd"/>
+      <w:r>
+        <w:rPr>
+          <w:rFonts w:ascii="Segoe UI" w:hAnsi="Segoe UI" w:cs="Segoe UI"/>
+          <w:sz w:val="20"/>
+          <w:szCs w:val="20"/>
+          <w:lang w:val="en-US"/>
+        </w:rPr>
+        <w:t xml:space="preserve"> з </w:t>
+      </w:r>
+      <w:proofErr w:type="spellStart"/>
+      <w:r>
+        <w:rPr>
+          <w:rFonts w:ascii="Segoe UI" w:hAnsi="Segoe UI" w:cs="Segoe UI"/>
+          <w:sz w:val="20"/>
+          <w:szCs w:val="20"/>
+          <w:lang w:val="en-US"/>
+        </w:rPr>
+        <w:t>користувачем</w:t>
+      </w:r>
+      <w:proofErr w:type="spellEnd"/>
+      <w:r>
+        <w:rPr>
+          <w:rFonts w:ascii="Segoe UI" w:hAnsi="Segoe UI" w:cs="Segoe UI"/>
+          <w:sz w:val="20"/>
+          <w:szCs w:val="20"/>
+          <w:lang w:val="en-US"/>
+        </w:rPr>
+        <w:t xml:space="preserve"> </w:t>
+      </w:r>
+      <w:r>
+        <w:rPr>
+          <w:rFonts w:ascii="Segoe UI" w:hAnsi="Segoe UI" w:cs="Segoe UI"/>
+          <w:sz w:val="20"/>
+          <w:szCs w:val="20"/>
+        </w:rPr>
+        <w:t xml:space="preserve">написана на </w:t>
+      </w:r>
+      <w:r>
+        <w:rPr>
+          <w:rFonts w:ascii="Segoe UI" w:hAnsi="Segoe UI" w:cs="Segoe UI"/>
+          <w:sz w:val="20"/>
+          <w:szCs w:val="20"/>
+          <w:lang w:val="en-US"/>
+        </w:rPr>
+        <w:t xml:space="preserve">JavaScript </w:t>
+      </w:r>
+      <w:r>
+        <w:rPr>
+          <w:rFonts w:ascii="Segoe UI" w:hAnsi="Segoe UI" w:cs="Segoe UI"/>
+          <w:sz w:val="20"/>
+          <w:szCs w:val="20"/>
+        </w:rPr>
+        <w:t xml:space="preserve">та використовує відповідну стандартну структуру. Проект складається з папок </w:t>
+      </w:r>
+    </w:p>
+    <w:p>
+      <w:pPr>
+        <w:spacing w:line="480" w:lineRule="auto"/>
+        <w:jc w:val="center"/>
+        <w:rPr>
+          <w:rFonts w:ascii="Segoe UI" w:hAnsi="Segoe UI" w:cs="Segoe UI"/>
+          <w:sz w:val="20"/>
+          <w:szCs w:val="20"/>
+        </w:rPr>
+      </w:pPr>
+      <w:r>
+        <w:rPr>
+          <w:rFonts w:ascii="Segoe UI" w:hAnsi="Segoe UI" w:cs="Segoe UI"/>
+          <w:noProof/>
+          <w:sz w:val="20"/>
+          <w:szCs w:val="20"/>
+          <w:lang w:eastAsia="uk-UA"/>
+        </w:rPr>
+        <w:drawing>
+          <wp:inline distT="0" distB="0" distL="0" distR="0">
+            <wp:extent cx="5092605" cy="3019425"/>
+            <wp:effectExtent l="0" t="0" r="0" b="0"/>
+            <wp:docPr id="5" name="Рисунок 5"/>
+            <wp:cNvGraphicFramePr>
+              <a:graphicFrameLocks xmlns:a="http://schemas.openxmlformats.org/drawingml/2006/main" noChangeAspect="1"/>
+            </wp:cNvGraphicFramePr>
+            <a:graphic xmlns:a="http://schemas.openxmlformats.org/drawingml/2006/main">
+              <a:graphicData uri="http://schemas.openxmlformats.org/drawingml/2006/picture">
+                <pic:pic xmlns:pic="http://schemas.openxmlformats.org/drawingml/2006/picture">
+                  <pic:nvPicPr>
+                    <pic:cNvPr id="5" name="structure.jpg"/>
+                    <pic:cNvPicPr/>
+                  </pic:nvPicPr>
+                  <pic:blipFill>
+                    <a:blip r:embed="rId5">
+                      <a:extLst>
+                        <a:ext uri="{28A0092B-C50C-407E-A947-70E740481C1C}">
+                          <a14:useLocalDpi xmlns:a14="http://schemas.microsoft.com/office/drawing/2010/main" val="0"/>
+                        </a:ext>
+                      </a:extLst>
+                    </a:blip>
+                    <a:stretch>
+                      <a:fillRect/>
+                    </a:stretch>
+                  </pic:blipFill>
+                  <pic:spPr>
+                    <a:xfrm>
+                      <a:off x="0" y="0"/>
+                      <a:ext cx="5104391" cy="3026413"/>
+                    </a:xfrm>
+                    <a:prstGeom prst="rect">
+                      <a:avLst/>
+                    </a:prstGeom>
+                  </pic:spPr>
+                </pic:pic>
+              </a:graphicData>
+            </a:graphic>
+          </wp:inline>
+        </w:drawing>
+      </w:r>
     </w:p>
     <w:p>
       <w:pPr>
@@ -1810,156 +3288,6 @@
           <w:szCs w:val="20"/>
         </w:rPr>
         <w:t xml:space="preserve"> </w:t>
-      </w:r>
-      <w:hyperlink r:id="rId5" w:history="1">
-        <w:r>
-          <w:rPr>
-            <w:rStyle w:val="a4"/>
-            <w:rFonts w:ascii="Segoe UI" w:hAnsi="Segoe UI" w:cs="Segoe UI"/>
-            <w:sz w:val="20"/>
-            <w:szCs w:val="20"/>
-            <w:lang w:val="en-US"/>
-          </w:rPr>
-          <w:t>http://vrhome.pythonanywhere.com/</w:t>
-        </w:r>
-      </w:hyperlink>
-    </w:p>
-    <w:p>
-      <w:pPr>
-        <w:pStyle w:val="a3"/>
-        <w:numPr>
-          <w:ilvl w:val="0"/>
-          <w:numId w:val="6"/>
-        </w:numPr>
-        <w:spacing w:line="480" w:lineRule="auto"/>
-        <w:rPr>
-          <w:rFonts w:ascii="Segoe UI" w:hAnsi="Segoe UI" w:cs="Segoe UI"/>
-          <w:sz w:val="20"/>
-          <w:szCs w:val="20"/>
-        </w:rPr>
-      </w:pPr>
-      <w:r>
-        <w:rPr>
-          <w:rFonts w:ascii="Segoe UI" w:hAnsi="Segoe UI" w:cs="Segoe UI"/>
-          <w:sz w:val="20"/>
-          <w:szCs w:val="20"/>
-        </w:rPr>
-        <w:t xml:space="preserve">Перше, чим він користується – курсор та камера. </w:t>
-      </w:r>
-      <w:r>
-        <w:rPr>
-          <w:rFonts w:ascii="Segoe UI" w:hAnsi="Segoe UI" w:cs="Segoe UI"/>
-          <w:sz w:val="20"/>
-          <w:szCs w:val="20"/>
-        </w:rPr>
-        <w:t xml:space="preserve">Якщо </w:t>
-      </w:r>
-      <w:r>
-        <w:rPr>
-          <w:rFonts w:ascii="Segoe UI" w:hAnsi="Segoe UI" w:cs="Segoe UI"/>
-          <w:sz w:val="20"/>
-          <w:szCs w:val="20"/>
-        </w:rPr>
-        <w:t>користувач користується комп’ютером, тоді він керує курсором вручну, якщо мобільним телефоном – тоді курсор переміщається одночасно з рухом голови.</w:t>
-      </w:r>
-    </w:p>
-    <w:p>
-      <w:pPr>
-        <w:pStyle w:val="a3"/>
-        <w:numPr>
-          <w:ilvl w:val="0"/>
-          <w:numId w:val="6"/>
-        </w:numPr>
-        <w:spacing w:line="480" w:lineRule="auto"/>
-        <w:rPr>
-          <w:rFonts w:ascii="Segoe UI" w:hAnsi="Segoe UI" w:cs="Segoe UI"/>
-          <w:sz w:val="20"/>
-          <w:szCs w:val="20"/>
-        </w:rPr>
-      </w:pPr>
-      <w:r>
-        <w:rPr>
-          <w:rFonts w:ascii="Segoe UI" w:hAnsi="Segoe UI" w:cs="Segoe UI"/>
-          <w:sz w:val="20"/>
-          <w:szCs w:val="20"/>
-        </w:rPr>
-        <w:t>Далі, він наводить курсор на один з кубів, котрий починає підсвічуватись та виступає вперед.</w:t>
-      </w:r>
-    </w:p>
-    <w:p>
-      <w:pPr>
-        <w:pStyle w:val="a3"/>
-        <w:numPr>
-          <w:ilvl w:val="0"/>
-          <w:numId w:val="6"/>
-        </w:numPr>
-        <w:spacing w:line="480" w:lineRule="auto"/>
-        <w:rPr>
-          <w:rFonts w:ascii="Segoe UI" w:hAnsi="Segoe UI" w:cs="Segoe UI"/>
-          <w:sz w:val="20"/>
-          <w:szCs w:val="20"/>
-        </w:rPr>
-      </w:pPr>
-      <w:r>
-        <w:rPr>
-          <w:rFonts w:ascii="Segoe UI" w:hAnsi="Segoe UI" w:cs="Segoe UI"/>
-          <w:sz w:val="20"/>
-          <w:szCs w:val="20"/>
-        </w:rPr>
-        <w:t>Наступним кроком він каже предмет</w:t>
-      </w:r>
-      <w:r>
-        <w:rPr>
-          <w:rFonts w:ascii="Segoe UI" w:hAnsi="Segoe UI" w:cs="Segoe UI"/>
-          <w:sz w:val="20"/>
-          <w:szCs w:val="20"/>
-        </w:rPr>
-        <w:t>, або те, що хоче візуалізувати.</w:t>
-      </w:r>
-      <w:r>
-        <w:rPr>
-          <w:rFonts w:ascii="Segoe UI" w:hAnsi="Segoe UI" w:cs="Segoe UI"/>
-          <w:sz w:val="20"/>
-          <w:szCs w:val="20"/>
-        </w:rPr>
-        <w:t xml:space="preserve"> </w:t>
-      </w:r>
-    </w:p>
-    <w:p>
-      <w:pPr>
-        <w:spacing w:line="360" w:lineRule="auto"/>
-        <w:rPr>
-          <w:rFonts w:ascii="Segoe UI" w:hAnsi="Segoe UI" w:cs="Segoe UI"/>
-          <w:sz w:val="20"/>
-          <w:szCs w:val="20"/>
-        </w:rPr>
-      </w:pPr>
-    </w:p>
-    <w:p>
-      <w:pPr>
-        <w:spacing w:line="360" w:lineRule="auto"/>
-        <w:jc w:val="center"/>
-        <w:rPr>
-          <w:rFonts w:ascii="Segoe UI" w:hAnsi="Segoe UI" w:cs="Segoe UI"/>
-          <w:b/>
-          <w:sz w:val="24"/>
-          <w:szCs w:val="24"/>
-        </w:rPr>
-      </w:pPr>
-      <w:r>
-        <w:rPr>
-          <w:rFonts w:ascii="Segoe UI" w:hAnsi="Segoe UI" w:cs="Segoe UI"/>
-          <w:b/>
-          <w:sz w:val="24"/>
-          <w:szCs w:val="24"/>
-        </w:rPr>
-        <w:t>Опис тестових прикладів для перевірки працездатності програми</w:t>
-      </w:r>
-    </w:p>
-    <w:p>
-      <w:r>
-        <w:tab/>
-        <w:t xml:space="preserve">Нехай користувач хоче побачити яблуко. Для цього він заходить на </w:t>
       </w:r>
       <w:hyperlink r:id="rId6" w:history="1">
         <w:r>
@@ -1973,6 +3301,157 @@
           <w:t>http://vrhome.pythonanywhere.com/</w:t>
         </w:r>
       </w:hyperlink>
+    </w:p>
+    <w:p>
+      <w:pPr>
+        <w:pStyle w:val="a3"/>
+        <w:numPr>
+          <w:ilvl w:val="0"/>
+          <w:numId w:val="6"/>
+        </w:numPr>
+        <w:spacing w:line="480" w:lineRule="auto"/>
+        <w:rPr>
+          <w:rFonts w:ascii="Segoe UI" w:hAnsi="Segoe UI" w:cs="Segoe UI"/>
+          <w:sz w:val="20"/>
+          <w:szCs w:val="20"/>
+        </w:rPr>
+      </w:pPr>
+      <w:r>
+        <w:rPr>
+          <w:rFonts w:ascii="Segoe UI" w:hAnsi="Segoe UI" w:cs="Segoe UI"/>
+          <w:sz w:val="20"/>
+          <w:szCs w:val="20"/>
+        </w:rPr>
+        <w:t xml:space="preserve">Перше, чим він користується – курсор та камера. </w:t>
+      </w:r>
+      <w:r>
+        <w:rPr>
+          <w:rFonts w:ascii="Segoe UI" w:hAnsi="Segoe UI" w:cs="Segoe UI"/>
+          <w:sz w:val="20"/>
+          <w:szCs w:val="20"/>
+        </w:rPr>
+        <w:t xml:space="preserve">Якщо </w:t>
+      </w:r>
+      <w:r>
+        <w:rPr>
+          <w:rFonts w:ascii="Segoe UI" w:hAnsi="Segoe UI" w:cs="Segoe UI"/>
+          <w:sz w:val="20"/>
+          <w:szCs w:val="20"/>
+        </w:rPr>
+        <w:t>користувач користується комп’ютером, тоді він керує курсором вручну, якщо мобільним телефоном – тоді курсор переміщається одночасно з рухом голови.</w:t>
+      </w:r>
+    </w:p>
+    <w:p>
+      <w:pPr>
+        <w:pStyle w:val="a3"/>
+        <w:numPr>
+          <w:ilvl w:val="0"/>
+          <w:numId w:val="6"/>
+        </w:numPr>
+        <w:spacing w:line="480" w:lineRule="auto"/>
+        <w:rPr>
+          <w:rFonts w:ascii="Segoe UI" w:hAnsi="Segoe UI" w:cs="Segoe UI"/>
+          <w:sz w:val="20"/>
+          <w:szCs w:val="20"/>
+        </w:rPr>
+      </w:pPr>
+      <w:r>
+        <w:rPr>
+          <w:rFonts w:ascii="Segoe UI" w:hAnsi="Segoe UI" w:cs="Segoe UI"/>
+          <w:sz w:val="20"/>
+          <w:szCs w:val="20"/>
+        </w:rPr>
+        <w:t>Далі, він наводить курсор на один з кубів, котрий починає підсвічуватись та виступає вперед.</w:t>
+      </w:r>
+    </w:p>
+    <w:p>
+      <w:pPr>
+        <w:pStyle w:val="a3"/>
+        <w:numPr>
+          <w:ilvl w:val="0"/>
+          <w:numId w:val="6"/>
+        </w:numPr>
+        <w:spacing w:line="480" w:lineRule="auto"/>
+        <w:rPr>
+          <w:rFonts w:ascii="Segoe UI" w:hAnsi="Segoe UI" w:cs="Segoe UI"/>
+          <w:sz w:val="20"/>
+          <w:szCs w:val="20"/>
+        </w:rPr>
+      </w:pPr>
+      <w:r>
+        <w:rPr>
+          <w:rFonts w:ascii="Segoe UI" w:hAnsi="Segoe UI" w:cs="Segoe UI"/>
+          <w:sz w:val="20"/>
+          <w:szCs w:val="20"/>
+        </w:rPr>
+        <w:t>Наступним кроком він каже предмет</w:t>
+      </w:r>
+      <w:r>
+        <w:rPr>
+          <w:rFonts w:ascii="Segoe UI" w:hAnsi="Segoe UI" w:cs="Segoe UI"/>
+          <w:sz w:val="20"/>
+          <w:szCs w:val="20"/>
+        </w:rPr>
+        <w:t>, або те, що хоче візуалізувати.</w:t>
+      </w:r>
+      <w:r>
+        <w:rPr>
+          <w:rFonts w:ascii="Segoe UI" w:hAnsi="Segoe UI" w:cs="Segoe UI"/>
+          <w:sz w:val="20"/>
+          <w:szCs w:val="20"/>
+        </w:rPr>
+        <w:t xml:space="preserve"> </w:t>
+      </w:r>
+    </w:p>
+    <w:p>
+      <w:pPr>
+        <w:spacing w:line="480" w:lineRule="auto"/>
+        <w:rPr>
+          <w:rFonts w:ascii="Segoe UI" w:hAnsi="Segoe UI" w:cs="Segoe UI"/>
+          <w:sz w:val="20"/>
+          <w:szCs w:val="20"/>
+        </w:rPr>
+      </w:pPr>
+    </w:p>
+    <w:p>
+      <w:pPr>
+        <w:spacing w:line="360" w:lineRule="auto"/>
+        <w:jc w:val="center"/>
+        <w:rPr>
+          <w:rFonts w:ascii="Segoe UI" w:hAnsi="Segoe UI" w:cs="Segoe UI"/>
+          <w:b/>
+          <w:sz w:val="24"/>
+          <w:szCs w:val="24"/>
+        </w:rPr>
+      </w:pPr>
+      <w:r>
+        <w:rPr>
+          <w:rFonts w:ascii="Segoe UI" w:hAnsi="Segoe UI" w:cs="Segoe UI"/>
+          <w:b/>
+          <w:sz w:val="24"/>
+          <w:szCs w:val="24"/>
+        </w:rPr>
+        <w:lastRenderedPageBreak/>
+        <w:t>Опис тестових прикладів для перевірки працездатності програми</w:t>
+      </w:r>
+    </w:p>
+    <w:p>
+      <w:r>
+        <w:tab/>
+        <w:t xml:space="preserve">Нехай користувач хоче побачити яблуко. Для цього він заходить на </w:t>
+      </w:r>
+      <w:hyperlink r:id="rId7" w:history="1">
+        <w:r>
+          <w:rPr>
+            <w:rStyle w:val="a4"/>
+            <w:rFonts w:ascii="Segoe UI" w:hAnsi="Segoe UI" w:cs="Segoe UI"/>
+            <w:sz w:val="20"/>
+            <w:szCs w:val="20"/>
+            <w:lang w:val="en-US"/>
+          </w:rPr>
+          <w:t>http://vrhome.pythonanywhere.com/</w:t>
+        </w:r>
+      </w:hyperlink>
       <w:r>
         <w:rPr>
           <w:rStyle w:val="a4"/>
@@ -2016,7 +3495,10 @@
         <w:t>.</w:t>
       </w:r>
     </w:p>
-    <w:p/>
+    <w:p>
+      <w:bookmarkStart w:id="0" w:name="_GoBack"/>
+      <w:bookmarkEnd w:id="0"/>
+    </w:p>
     <w:p>
       <w:pPr>
         <w:spacing w:line="360" w:lineRule="auto"/>
@@ -2047,7 +3529,7 @@
                     <pic:cNvPicPr/>
                   </pic:nvPicPr>
                   <pic:blipFill>
-                    <a:blip r:embed="rId7">
+                    <a:blip r:embed="rId8">
                       <a:extLst>
                         <a:ext uri="{28A0092B-C50C-407E-A947-70E740481C1C}">
                           <a14:useLocalDpi xmlns:a14="http://schemas.microsoft.com/office/drawing/2010/main" val="0"/>
@@ -2166,7 +3648,6 @@
           <w:szCs w:val="20"/>
           <w:lang w:eastAsia="uk-UA"/>
         </w:rPr>
-        <w:lastRenderedPageBreak/>
         <w:drawing>
           <wp:inline distT="0" distB="0" distL="0" distR="0" wp14:anchorId="6DC90E3F" wp14:editId="553481FE">
             <wp:extent cx="6120765" cy="3039745"/>
@@ -2183,7 +3664,7 @@
                     <pic:cNvPicPr/>
                   </pic:nvPicPr>
                   <pic:blipFill>
-                    <a:blip r:embed="rId8">
+                    <a:blip r:embed="rId9">
                       <a:extLst>
                         <a:ext uri="{28A0092B-C50C-407E-A947-70E740481C1C}">
                           <a14:useLocalDpi xmlns:a14="http://schemas.microsoft.com/office/drawing/2010/main" val="0"/>
@@ -2313,6 +3794,7 @@
           <w:szCs w:val="20"/>
           <w:lang w:eastAsia="uk-UA"/>
         </w:rPr>
+        <w:lastRenderedPageBreak/>
         <w:drawing>
           <wp:inline distT="0" distB="0" distL="0" distR="0" wp14:anchorId="2656890B" wp14:editId="60D4310D">
             <wp:extent cx="6120765" cy="3012440"/>
@@ -2329,7 +3811,7 @@
                     <pic:cNvPicPr/>
                   </pic:nvPicPr>
                   <pic:blipFill>
-                    <a:blip r:embed="rId9">
+                    <a:blip r:embed="rId10">
                       <a:extLst>
                         <a:ext uri="{28A0092B-C50C-407E-A947-70E740481C1C}">
                           <a14:useLocalDpi xmlns:a14="http://schemas.microsoft.com/office/drawing/2010/main" val="0"/>
@@ -2384,10 +3866,106 @@
         <w:spacing w:line="360" w:lineRule="auto"/>
         <w:rPr>
           <w:rFonts w:ascii="Segoe UI" w:hAnsi="Segoe UI" w:cs="Segoe UI"/>
+          <w:sz w:val="20"/>
+          <w:szCs w:val="20"/>
+        </w:rPr>
+      </w:pPr>
+      <w:r>
+        <w:rPr>
+          <w:rFonts w:ascii="Segoe UI" w:hAnsi="Segoe UI" w:cs="Segoe UI"/>
+          <w:sz w:val="20"/>
+          <w:szCs w:val="20"/>
+        </w:rPr>
+        <w:t xml:space="preserve">Якщо ж користувач скаже таку комбінацію, як </w:t>
+      </w:r>
+      <w:r>
+        <w:rPr>
+          <w:rFonts w:ascii="Segoe UI" w:hAnsi="Segoe UI" w:cs="Segoe UI"/>
+          <w:sz w:val="20"/>
+          <w:szCs w:val="20"/>
+          <w:lang w:val="en-US"/>
+        </w:rPr>
+        <w:t xml:space="preserve">“Apple”, “Banana”, “Lemon”, “Orange”, </w:t>
+      </w:r>
+      <w:r>
+        <w:rPr>
+          <w:rFonts w:ascii="Segoe UI" w:hAnsi="Segoe UI" w:cs="Segoe UI"/>
+          <w:sz w:val="20"/>
+          <w:szCs w:val="20"/>
+        </w:rPr>
+        <w:t>то отримає наступний результат.</w:t>
+      </w:r>
+    </w:p>
+    <w:p>
+      <w:pPr>
+        <w:spacing w:line="360" w:lineRule="auto"/>
+        <w:rPr>
+          <w:rFonts w:ascii="Segoe UI" w:hAnsi="Segoe UI" w:cs="Segoe UI"/>
           <w:b/>
           <w:sz w:val="24"/>
           <w:szCs w:val="24"/>
-          <w:lang w:val="en-US"/>
+        </w:rPr>
+      </w:pPr>
+      <w:r>
+        <w:rPr>
+          <w:rFonts w:ascii="Segoe UI" w:hAnsi="Segoe UI" w:cs="Segoe UI"/>
+          <w:b/>
+          <w:noProof/>
+          <w:sz w:val="24"/>
+          <w:szCs w:val="24"/>
+          <w:lang w:eastAsia="uk-UA"/>
+        </w:rPr>
+        <w:drawing>
+          <wp:inline distT="0" distB="0" distL="0" distR="0">
+            <wp:extent cx="6065311" cy="2847975"/>
+            <wp:effectExtent l="0" t="0" r="0" b="0"/>
+            <wp:docPr id="4" name="Рисунок 4"/>
+            <wp:cNvGraphicFramePr>
+              <a:graphicFrameLocks xmlns:a="http://schemas.openxmlformats.org/drawingml/2006/main" noChangeAspect="1"/>
+            </wp:cNvGraphicFramePr>
+            <a:graphic xmlns:a="http://schemas.openxmlformats.org/drawingml/2006/main">
+              <a:graphicData uri="http://schemas.openxmlformats.org/drawingml/2006/picture">
+                <pic:pic xmlns:pic="http://schemas.openxmlformats.org/drawingml/2006/picture">
+                  <pic:nvPicPr>
+                    <pic:cNvPr id="4" name="4.png"/>
+                    <pic:cNvPicPr/>
+                  </pic:nvPicPr>
+                  <pic:blipFill>
+                    <a:blip r:embed="rId11">
+                      <a:extLst>
+                        <a:ext uri="{28A0092B-C50C-407E-A947-70E740481C1C}">
+                          <a14:useLocalDpi xmlns:a14="http://schemas.microsoft.com/office/drawing/2010/main" val="0"/>
+                        </a:ext>
+                      </a:extLst>
+                    </a:blip>
+                    <a:stretch>
+                      <a:fillRect/>
+                    </a:stretch>
+                  </pic:blipFill>
+                  <pic:spPr>
+                    <a:xfrm>
+                      <a:off x="0" y="0"/>
+                      <a:ext cx="6069883" cy="2850122"/>
+                    </a:xfrm>
+                    <a:prstGeom prst="rect">
+                      <a:avLst/>
+                    </a:prstGeom>
+                  </pic:spPr>
+                </pic:pic>
+              </a:graphicData>
+            </a:graphic>
+          </wp:inline>
+        </w:drawing>
+      </w:r>
+    </w:p>
+    <w:p>
+      <w:pPr>
+        <w:spacing w:line="360" w:lineRule="auto"/>
+        <w:rPr>
+          <w:rFonts w:ascii="Segoe UI" w:hAnsi="Segoe UI" w:cs="Segoe UI"/>
+          <w:b/>
+          <w:sz w:val="24"/>
+          <w:szCs w:val="24"/>
         </w:rPr>
       </w:pPr>
     </w:p>
@@ -2502,7 +4080,7 @@
       <w:lvlText w:val=""/>
       <w:lvlJc w:val="left"/>
       <w:pPr>
-        <w:ind w:left="720" w:hanging="360"/>
+        <w:ind w:left="1440" w:hanging="360"/>
       </w:pPr>
       <w:rPr>
         <w:rFonts w:ascii="Symbol" w:hAnsi="Symbol" w:hint="default"/>
@@ -2514,7 +4092,7 @@
       <w:lvlText w:val="o"/>
       <w:lvlJc w:val="left"/>
       <w:pPr>
-        <w:ind w:left="1440" w:hanging="360"/>
+        <w:ind w:left="2160" w:hanging="360"/>
       </w:pPr>
       <w:rPr>
         <w:rFonts w:ascii="Courier New" w:hAnsi="Courier New" w:cs="Courier New" w:hint="default"/>
@@ -2526,7 +4104,7 @@
       <w:lvlText w:val=""/>
       <w:lvlJc w:val="left"/>
       <w:pPr>
-        <w:ind w:left="2160" w:hanging="360"/>
+        <w:ind w:left="2880" w:hanging="360"/>
       </w:pPr>
       <w:rPr>
         <w:rFonts w:ascii="Wingdings" w:hAnsi="Wingdings" w:hint="default"/>
@@ -2538,7 +4116,7 @@
       <w:lvlText w:val=""/>
       <w:lvlJc w:val="left"/>
       <w:pPr>
-        <w:ind w:left="2880" w:hanging="360"/>
+        <w:ind w:left="3600" w:hanging="360"/>
       </w:pPr>
       <w:rPr>
         <w:rFonts w:ascii="Symbol" w:hAnsi="Symbol" w:hint="default"/>
@@ -2550,7 +4128,7 @@
       <w:lvlText w:val="o"/>
       <w:lvlJc w:val="left"/>
       <w:pPr>
-        <w:ind w:left="3600" w:hanging="360"/>
+        <w:ind w:left="4320" w:hanging="360"/>
       </w:pPr>
       <w:rPr>
         <w:rFonts w:ascii="Courier New" w:hAnsi="Courier New" w:cs="Courier New" w:hint="default"/>
@@ -2562,7 +4140,7 @@
       <w:lvlText w:val=""/>
       <w:lvlJc w:val="left"/>
       <w:pPr>
-        <w:ind w:left="4320" w:hanging="360"/>
+        <w:ind w:left="5040" w:hanging="360"/>
       </w:pPr>
       <w:rPr>
         <w:rFonts w:ascii="Wingdings" w:hAnsi="Wingdings" w:hint="default"/>
@@ -2574,7 +4152,7 @@
       <w:lvlText w:val=""/>
       <w:lvlJc w:val="left"/>
       <w:pPr>
-        <w:ind w:left="5040" w:hanging="360"/>
+        <w:ind w:left="5760" w:hanging="360"/>
       </w:pPr>
       <w:rPr>
         <w:rFonts w:ascii="Symbol" w:hAnsi="Symbol" w:hint="default"/>
@@ -2586,7 +4164,7 @@
       <w:lvlText w:val="o"/>
       <w:lvlJc w:val="left"/>
       <w:pPr>
-        <w:ind w:left="5760" w:hanging="360"/>
+        <w:ind w:left="6480" w:hanging="360"/>
       </w:pPr>
       <w:rPr>
         <w:rFonts w:ascii="Courier New" w:hAnsi="Courier New" w:cs="Courier New" w:hint="default"/>
@@ -2598,7 +4176,7 @@
       <w:lvlText w:val=""/>
       <w:lvlJc w:val="left"/>
       <w:pPr>
-        <w:ind w:left="6480" w:hanging="360"/>
+        <w:ind w:left="7200" w:hanging="360"/>
       </w:pPr>
       <w:rPr>
         <w:rFonts w:ascii="Wingdings" w:hAnsi="Wingdings" w:hint="default"/>
@@ -2606,6 +4184,119 @@
     </w:lvl>
   </w:abstractNum>
   <w:abstractNum w:abstractNumId="2" w15:restartNumberingAfterBreak="0">
+    <w:nsid w:val="10C9116C"/>
+    <w:multiLevelType w:val="hybridMultilevel"/>
+    <w:tmpl w:val="0EDA3F4A"/>
+    <w:lvl w:ilvl="0" w:tplc="04220001">
+      <w:start w:val="1"/>
+      <w:numFmt w:val="bullet"/>
+      <w:lvlText w:val=""/>
+      <w:lvlJc w:val="left"/>
+      <w:pPr>
+        <w:ind w:left="1428" w:hanging="360"/>
+      </w:pPr>
+      <w:rPr>
+        <w:rFonts w:ascii="Symbol" w:hAnsi="Symbol" w:hint="default"/>
+      </w:rPr>
+    </w:lvl>
+    <w:lvl w:ilvl="1" w:tplc="04220003" w:tentative="1">
+      <w:start w:val="1"/>
+      <w:numFmt w:val="bullet"/>
+      <w:lvlText w:val="o"/>
+      <w:lvlJc w:val="left"/>
+      <w:pPr>
+        <w:ind w:left="2148" w:hanging="360"/>
+      </w:pPr>
+      <w:rPr>
+        <w:rFonts w:ascii="Courier New" w:hAnsi="Courier New" w:cs="Courier New" w:hint="default"/>
+      </w:rPr>
+    </w:lvl>
+    <w:lvl w:ilvl="2" w:tplc="04220005" w:tentative="1">
+      <w:start w:val="1"/>
+      <w:numFmt w:val="bullet"/>
+      <w:lvlText w:val=""/>
+      <w:lvlJc w:val="left"/>
+      <w:pPr>
+        <w:ind w:left="2868" w:hanging="360"/>
+      </w:pPr>
+      <w:rPr>
+        <w:rFonts w:ascii="Wingdings" w:hAnsi="Wingdings" w:hint="default"/>
+      </w:rPr>
+    </w:lvl>
+    <w:lvl w:ilvl="3" w:tplc="04220001" w:tentative="1">
+      <w:start w:val="1"/>
+      <w:numFmt w:val="bullet"/>
+      <w:lvlText w:val=""/>
+      <w:lvlJc w:val="left"/>
+      <w:pPr>
+        <w:ind w:left="3588" w:hanging="360"/>
+      </w:pPr>
+      <w:rPr>
+        <w:rFonts w:ascii="Symbol" w:hAnsi="Symbol" w:hint="default"/>
+      </w:rPr>
+    </w:lvl>
+    <w:lvl w:ilvl="4" w:tplc="04220003" w:tentative="1">
+      <w:start w:val="1"/>
+      <w:numFmt w:val="bullet"/>
+      <w:lvlText w:val="o"/>
+      <w:lvlJc w:val="left"/>
+      <w:pPr>
+        <w:ind w:left="4308" w:hanging="360"/>
+      </w:pPr>
+      <w:rPr>
+        <w:rFonts w:ascii="Courier New" w:hAnsi="Courier New" w:cs="Courier New" w:hint="default"/>
+      </w:rPr>
+    </w:lvl>
+    <w:lvl w:ilvl="5" w:tplc="04220005" w:tentative="1">
+      <w:start w:val="1"/>
+      <w:numFmt w:val="bullet"/>
+      <w:lvlText w:val=""/>
+      <w:lvlJc w:val="left"/>
+      <w:pPr>
+        <w:ind w:left="5028" w:hanging="360"/>
+      </w:pPr>
+      <w:rPr>
+        <w:rFonts w:ascii="Wingdings" w:hAnsi="Wingdings" w:hint="default"/>
+      </w:rPr>
+    </w:lvl>
+    <w:lvl w:ilvl="6" w:tplc="04220001" w:tentative="1">
+      <w:start w:val="1"/>
+      <w:numFmt w:val="bullet"/>
+      <w:lvlText w:val=""/>
+      <w:lvlJc w:val="left"/>
+      <w:pPr>
+        <w:ind w:left="5748" w:hanging="360"/>
+      </w:pPr>
+      <w:rPr>
+        <w:rFonts w:ascii="Symbol" w:hAnsi="Symbol" w:hint="default"/>
+      </w:rPr>
+    </w:lvl>
+    <w:lvl w:ilvl="7" w:tplc="04220003" w:tentative="1">
+      <w:start w:val="1"/>
+      <w:numFmt w:val="bullet"/>
+      <w:lvlText w:val="o"/>
+      <w:lvlJc w:val="left"/>
+      <w:pPr>
+        <w:ind w:left="6468" w:hanging="360"/>
+      </w:pPr>
+      <w:rPr>
+        <w:rFonts w:ascii="Courier New" w:hAnsi="Courier New" w:cs="Courier New" w:hint="default"/>
+      </w:rPr>
+    </w:lvl>
+    <w:lvl w:ilvl="8" w:tplc="04220005" w:tentative="1">
+      <w:start w:val="1"/>
+      <w:numFmt w:val="bullet"/>
+      <w:lvlText w:val=""/>
+      <w:lvlJc w:val="left"/>
+      <w:pPr>
+        <w:ind w:left="7188" w:hanging="360"/>
+      </w:pPr>
+      <w:rPr>
+        <w:rFonts w:ascii="Wingdings" w:hAnsi="Wingdings" w:hint="default"/>
+      </w:rPr>
+    </w:lvl>
+  </w:abstractNum>
+  <w:abstractNum w:abstractNumId="3" w15:restartNumberingAfterBreak="0">
     <w:nsid w:val="134D269A"/>
     <w:multiLevelType w:val="hybridMultilevel"/>
     <w:tmpl w:val="1882733E"/>
@@ -2718,7 +4409,233 @@
       </w:rPr>
     </w:lvl>
   </w:abstractNum>
-  <w:abstractNum w:abstractNumId="3" w15:restartNumberingAfterBreak="0">
+  <w:abstractNum w:abstractNumId="4" w15:restartNumberingAfterBreak="0">
+    <w:nsid w:val="154937E4"/>
+    <w:multiLevelType w:val="hybridMultilevel"/>
+    <w:tmpl w:val="B8B805FA"/>
+    <w:lvl w:ilvl="0" w:tplc="04220001">
+      <w:start w:val="1"/>
+      <w:numFmt w:val="bullet"/>
+      <w:lvlText w:val=""/>
+      <w:lvlJc w:val="left"/>
+      <w:pPr>
+        <w:ind w:left="720" w:hanging="360"/>
+      </w:pPr>
+      <w:rPr>
+        <w:rFonts w:ascii="Symbol" w:hAnsi="Symbol" w:hint="default"/>
+      </w:rPr>
+    </w:lvl>
+    <w:lvl w:ilvl="1" w:tplc="04220003" w:tentative="1">
+      <w:start w:val="1"/>
+      <w:numFmt w:val="bullet"/>
+      <w:lvlText w:val="o"/>
+      <w:lvlJc w:val="left"/>
+      <w:pPr>
+        <w:ind w:left="1440" w:hanging="360"/>
+      </w:pPr>
+      <w:rPr>
+        <w:rFonts w:ascii="Courier New" w:hAnsi="Courier New" w:cs="Courier New" w:hint="default"/>
+      </w:rPr>
+    </w:lvl>
+    <w:lvl w:ilvl="2" w:tplc="04220005" w:tentative="1">
+      <w:start w:val="1"/>
+      <w:numFmt w:val="bullet"/>
+      <w:lvlText w:val=""/>
+      <w:lvlJc w:val="left"/>
+      <w:pPr>
+        <w:ind w:left="2160" w:hanging="360"/>
+      </w:pPr>
+      <w:rPr>
+        <w:rFonts w:ascii="Wingdings" w:hAnsi="Wingdings" w:hint="default"/>
+      </w:rPr>
+    </w:lvl>
+    <w:lvl w:ilvl="3" w:tplc="04220001" w:tentative="1">
+      <w:start w:val="1"/>
+      <w:numFmt w:val="bullet"/>
+      <w:lvlText w:val=""/>
+      <w:lvlJc w:val="left"/>
+      <w:pPr>
+        <w:ind w:left="2880" w:hanging="360"/>
+      </w:pPr>
+      <w:rPr>
+        <w:rFonts w:ascii="Symbol" w:hAnsi="Symbol" w:hint="default"/>
+      </w:rPr>
+    </w:lvl>
+    <w:lvl w:ilvl="4" w:tplc="04220003" w:tentative="1">
+      <w:start w:val="1"/>
+      <w:numFmt w:val="bullet"/>
+      <w:lvlText w:val="o"/>
+      <w:lvlJc w:val="left"/>
+      <w:pPr>
+        <w:ind w:left="3600" w:hanging="360"/>
+      </w:pPr>
+      <w:rPr>
+        <w:rFonts w:ascii="Courier New" w:hAnsi="Courier New" w:cs="Courier New" w:hint="default"/>
+      </w:rPr>
+    </w:lvl>
+    <w:lvl w:ilvl="5" w:tplc="04220005" w:tentative="1">
+      <w:start w:val="1"/>
+      <w:numFmt w:val="bullet"/>
+      <w:lvlText w:val=""/>
+      <w:lvlJc w:val="left"/>
+      <w:pPr>
+        <w:ind w:left="4320" w:hanging="360"/>
+      </w:pPr>
+      <w:rPr>
+        <w:rFonts w:ascii="Wingdings" w:hAnsi="Wingdings" w:hint="default"/>
+      </w:rPr>
+    </w:lvl>
+    <w:lvl w:ilvl="6" w:tplc="04220001" w:tentative="1">
+      <w:start w:val="1"/>
+      <w:numFmt w:val="bullet"/>
+      <w:lvlText w:val=""/>
+      <w:lvlJc w:val="left"/>
+      <w:pPr>
+        <w:ind w:left="5040" w:hanging="360"/>
+      </w:pPr>
+      <w:rPr>
+        <w:rFonts w:ascii="Symbol" w:hAnsi="Symbol" w:hint="default"/>
+      </w:rPr>
+    </w:lvl>
+    <w:lvl w:ilvl="7" w:tplc="04220003" w:tentative="1">
+      <w:start w:val="1"/>
+      <w:numFmt w:val="bullet"/>
+      <w:lvlText w:val="o"/>
+      <w:lvlJc w:val="left"/>
+      <w:pPr>
+        <w:ind w:left="5760" w:hanging="360"/>
+      </w:pPr>
+      <w:rPr>
+        <w:rFonts w:ascii="Courier New" w:hAnsi="Courier New" w:cs="Courier New" w:hint="default"/>
+      </w:rPr>
+    </w:lvl>
+    <w:lvl w:ilvl="8" w:tplc="04220005" w:tentative="1">
+      <w:start w:val="1"/>
+      <w:numFmt w:val="bullet"/>
+      <w:lvlText w:val=""/>
+      <w:lvlJc w:val="left"/>
+      <w:pPr>
+        <w:ind w:left="6480" w:hanging="360"/>
+      </w:pPr>
+      <w:rPr>
+        <w:rFonts w:ascii="Wingdings" w:hAnsi="Wingdings" w:hint="default"/>
+      </w:rPr>
+    </w:lvl>
+  </w:abstractNum>
+  <w:abstractNum w:abstractNumId="5" w15:restartNumberingAfterBreak="0">
+    <w:nsid w:val="171F2D96"/>
+    <w:multiLevelType w:val="hybridMultilevel"/>
+    <w:tmpl w:val="F5F8CAE8"/>
+    <w:lvl w:ilvl="0" w:tplc="6AE8E3DC">
+      <w:start w:val="3"/>
+      <w:numFmt w:val="bullet"/>
+      <w:lvlText w:val="-"/>
+      <w:lvlJc w:val="left"/>
+      <w:pPr>
+        <w:ind w:left="1773" w:hanging="360"/>
+      </w:pPr>
+      <w:rPr>
+        <w:rFonts w:ascii="Segoe UI" w:eastAsiaTheme="minorHAnsi" w:hAnsi="Segoe UI" w:cs="Segoe UI" w:hint="default"/>
+      </w:rPr>
+    </w:lvl>
+    <w:lvl w:ilvl="1" w:tplc="04220003" w:tentative="1">
+      <w:start w:val="1"/>
+      <w:numFmt w:val="bullet"/>
+      <w:lvlText w:val="o"/>
+      <w:lvlJc w:val="left"/>
+      <w:pPr>
+        <w:ind w:left="2493" w:hanging="360"/>
+      </w:pPr>
+      <w:rPr>
+        <w:rFonts w:ascii="Courier New" w:hAnsi="Courier New" w:cs="Courier New" w:hint="default"/>
+      </w:rPr>
+    </w:lvl>
+    <w:lvl w:ilvl="2" w:tplc="04220005" w:tentative="1">
+      <w:start w:val="1"/>
+      <w:numFmt w:val="bullet"/>
+      <w:lvlText w:val=""/>
+      <w:lvlJc w:val="left"/>
+      <w:pPr>
+        <w:ind w:left="3213" w:hanging="360"/>
+      </w:pPr>
+      <w:rPr>
+        <w:rFonts w:ascii="Wingdings" w:hAnsi="Wingdings" w:hint="default"/>
+      </w:rPr>
+    </w:lvl>
+    <w:lvl w:ilvl="3" w:tplc="04220001" w:tentative="1">
+      <w:start w:val="1"/>
+      <w:numFmt w:val="bullet"/>
+      <w:lvlText w:val=""/>
+      <w:lvlJc w:val="left"/>
+      <w:pPr>
+        <w:ind w:left="3933" w:hanging="360"/>
+      </w:pPr>
+      <w:rPr>
+        <w:rFonts w:ascii="Symbol" w:hAnsi="Symbol" w:hint="default"/>
+      </w:rPr>
+    </w:lvl>
+    <w:lvl w:ilvl="4" w:tplc="04220003" w:tentative="1">
+      <w:start w:val="1"/>
+      <w:numFmt w:val="bullet"/>
+      <w:lvlText w:val="o"/>
+      <w:lvlJc w:val="left"/>
+      <w:pPr>
+        <w:ind w:left="4653" w:hanging="360"/>
+      </w:pPr>
+      <w:rPr>
+        <w:rFonts w:ascii="Courier New" w:hAnsi="Courier New" w:cs="Courier New" w:hint="default"/>
+      </w:rPr>
+    </w:lvl>
+    <w:lvl w:ilvl="5" w:tplc="04220005" w:tentative="1">
+      <w:start w:val="1"/>
+      <w:numFmt w:val="bullet"/>
+      <w:lvlText w:val=""/>
+      <w:lvlJc w:val="left"/>
+      <w:pPr>
+        <w:ind w:left="5373" w:hanging="360"/>
+      </w:pPr>
+      <w:rPr>
+        <w:rFonts w:ascii="Wingdings" w:hAnsi="Wingdings" w:hint="default"/>
+      </w:rPr>
+    </w:lvl>
+    <w:lvl w:ilvl="6" w:tplc="04220001" w:tentative="1">
+      <w:start w:val="1"/>
+      <w:numFmt w:val="bullet"/>
+      <w:lvlText w:val=""/>
+      <w:lvlJc w:val="left"/>
+      <w:pPr>
+        <w:ind w:left="6093" w:hanging="360"/>
+      </w:pPr>
+      <w:rPr>
+        <w:rFonts w:ascii="Symbol" w:hAnsi="Symbol" w:hint="default"/>
+      </w:rPr>
+    </w:lvl>
+    <w:lvl w:ilvl="7" w:tplc="04220003" w:tentative="1">
+      <w:start w:val="1"/>
+      <w:numFmt w:val="bullet"/>
+      <w:lvlText w:val="o"/>
+      <w:lvlJc w:val="left"/>
+      <w:pPr>
+        <w:ind w:left="6813" w:hanging="360"/>
+      </w:pPr>
+      <w:rPr>
+        <w:rFonts w:ascii="Courier New" w:hAnsi="Courier New" w:cs="Courier New" w:hint="default"/>
+      </w:rPr>
+    </w:lvl>
+    <w:lvl w:ilvl="8" w:tplc="04220005" w:tentative="1">
+      <w:start w:val="1"/>
+      <w:numFmt w:val="bullet"/>
+      <w:lvlText w:val=""/>
+      <w:lvlJc w:val="left"/>
+      <w:pPr>
+        <w:ind w:left="7533" w:hanging="360"/>
+      </w:pPr>
+      <w:rPr>
+        <w:rFonts w:ascii="Wingdings" w:hAnsi="Wingdings" w:hint="default"/>
+      </w:rPr>
+    </w:lvl>
+  </w:abstractNum>
+  <w:abstractNum w:abstractNumId="6" w15:restartNumberingAfterBreak="0">
     <w:nsid w:val="20F20AD1"/>
     <w:multiLevelType w:val="hybridMultilevel"/>
     <w:tmpl w:val="3EA0FFB8"/>
@@ -2831,7 +4748,7 @@
       </w:rPr>
     </w:lvl>
   </w:abstractNum>
-  <w:abstractNum w:abstractNumId="4" w15:restartNumberingAfterBreak="0">
+  <w:abstractNum w:abstractNumId="7" w15:restartNumberingAfterBreak="0">
     <w:nsid w:val="2E8F50E9"/>
     <w:multiLevelType w:val="hybridMultilevel"/>
     <w:tmpl w:val="86E0B7EE"/>
@@ -2944,7 +4861,120 @@
       </w:rPr>
     </w:lvl>
   </w:abstractNum>
-  <w:abstractNum w:abstractNumId="5" w15:restartNumberingAfterBreak="0">
+  <w:abstractNum w:abstractNumId="8" w15:restartNumberingAfterBreak="0">
+    <w:nsid w:val="393B4B46"/>
+    <w:multiLevelType w:val="hybridMultilevel"/>
+    <w:tmpl w:val="18CEE302"/>
+    <w:lvl w:ilvl="0" w:tplc="04220001">
+      <w:start w:val="1"/>
+      <w:numFmt w:val="bullet"/>
+      <w:lvlText w:val=""/>
+      <w:lvlJc w:val="left"/>
+      <w:pPr>
+        <w:ind w:left="780" w:hanging="360"/>
+      </w:pPr>
+      <w:rPr>
+        <w:rFonts w:ascii="Symbol" w:hAnsi="Symbol" w:hint="default"/>
+      </w:rPr>
+    </w:lvl>
+    <w:lvl w:ilvl="1" w:tplc="04220003" w:tentative="1">
+      <w:start w:val="1"/>
+      <w:numFmt w:val="bullet"/>
+      <w:lvlText w:val="o"/>
+      <w:lvlJc w:val="left"/>
+      <w:pPr>
+        <w:ind w:left="1500" w:hanging="360"/>
+      </w:pPr>
+      <w:rPr>
+        <w:rFonts w:ascii="Courier New" w:hAnsi="Courier New" w:cs="Courier New" w:hint="default"/>
+      </w:rPr>
+    </w:lvl>
+    <w:lvl w:ilvl="2" w:tplc="04220005" w:tentative="1">
+      <w:start w:val="1"/>
+      <w:numFmt w:val="bullet"/>
+      <w:lvlText w:val=""/>
+      <w:lvlJc w:val="left"/>
+      <w:pPr>
+        <w:ind w:left="2220" w:hanging="360"/>
+      </w:pPr>
+      <w:rPr>
+        <w:rFonts w:ascii="Wingdings" w:hAnsi="Wingdings" w:hint="default"/>
+      </w:rPr>
+    </w:lvl>
+    <w:lvl w:ilvl="3" w:tplc="04220001" w:tentative="1">
+      <w:start w:val="1"/>
+      <w:numFmt w:val="bullet"/>
+      <w:lvlText w:val=""/>
+      <w:lvlJc w:val="left"/>
+      <w:pPr>
+        <w:ind w:left="2940" w:hanging="360"/>
+      </w:pPr>
+      <w:rPr>
+        <w:rFonts w:ascii="Symbol" w:hAnsi="Symbol" w:hint="default"/>
+      </w:rPr>
+    </w:lvl>
+    <w:lvl w:ilvl="4" w:tplc="04220003" w:tentative="1">
+      <w:start w:val="1"/>
+      <w:numFmt w:val="bullet"/>
+      <w:lvlText w:val="o"/>
+      <w:lvlJc w:val="left"/>
+      <w:pPr>
+        <w:ind w:left="3660" w:hanging="360"/>
+      </w:pPr>
+      <w:rPr>
+        <w:rFonts w:ascii="Courier New" w:hAnsi="Courier New" w:cs="Courier New" w:hint="default"/>
+      </w:rPr>
+    </w:lvl>
+    <w:lvl w:ilvl="5" w:tplc="04220005" w:tentative="1">
+      <w:start w:val="1"/>
+      <w:numFmt w:val="bullet"/>
+      <w:lvlText w:val=""/>
+      <w:lvlJc w:val="left"/>
+      <w:pPr>
+        <w:ind w:left="4380" w:hanging="360"/>
+      </w:pPr>
+      <w:rPr>
+        <w:rFonts w:ascii="Wingdings" w:hAnsi="Wingdings" w:hint="default"/>
+      </w:rPr>
+    </w:lvl>
+    <w:lvl w:ilvl="6" w:tplc="04220001" w:tentative="1">
+      <w:start w:val="1"/>
+      <w:numFmt w:val="bullet"/>
+      <w:lvlText w:val=""/>
+      <w:lvlJc w:val="left"/>
+      <w:pPr>
+        <w:ind w:left="5100" w:hanging="360"/>
+      </w:pPr>
+      <w:rPr>
+        <w:rFonts w:ascii="Symbol" w:hAnsi="Symbol" w:hint="default"/>
+      </w:rPr>
+    </w:lvl>
+    <w:lvl w:ilvl="7" w:tplc="04220003" w:tentative="1">
+      <w:start w:val="1"/>
+      <w:numFmt w:val="bullet"/>
+      <w:lvlText w:val="o"/>
+      <w:lvlJc w:val="left"/>
+      <w:pPr>
+        <w:ind w:left="5820" w:hanging="360"/>
+      </w:pPr>
+      <w:rPr>
+        <w:rFonts w:ascii="Courier New" w:hAnsi="Courier New" w:cs="Courier New" w:hint="default"/>
+      </w:rPr>
+    </w:lvl>
+    <w:lvl w:ilvl="8" w:tplc="04220005" w:tentative="1">
+      <w:start w:val="1"/>
+      <w:numFmt w:val="bullet"/>
+      <w:lvlText w:val=""/>
+      <w:lvlJc w:val="left"/>
+      <w:pPr>
+        <w:ind w:left="6540" w:hanging="360"/>
+      </w:pPr>
+      <w:rPr>
+        <w:rFonts w:ascii="Wingdings" w:hAnsi="Wingdings" w:hint="default"/>
+      </w:rPr>
+    </w:lvl>
+  </w:abstractNum>
+  <w:abstractNum w:abstractNumId="9" w15:restartNumberingAfterBreak="0">
     <w:nsid w:val="58A86FA2"/>
     <w:multiLevelType w:val="hybridMultilevel"/>
     <w:tmpl w:val="D94483E0"/>
@@ -2972,13 +5002,126 @@
         <w:rFonts w:ascii="Courier New" w:hAnsi="Courier New" w:cs="Courier New" w:hint="default"/>
       </w:rPr>
     </w:lvl>
+    <w:lvl w:ilvl="2" w:tplc="04220005">
+      <w:start w:val="1"/>
+      <w:numFmt w:val="bullet"/>
+      <w:lvlText w:val=""/>
+      <w:lvlJc w:val="left"/>
+      <w:pPr>
+        <w:ind w:left="2160" w:hanging="360"/>
+      </w:pPr>
+      <w:rPr>
+        <w:rFonts w:ascii="Wingdings" w:hAnsi="Wingdings" w:hint="default"/>
+      </w:rPr>
+    </w:lvl>
+    <w:lvl w:ilvl="3" w:tplc="04220001">
+      <w:start w:val="1"/>
+      <w:numFmt w:val="bullet"/>
+      <w:lvlText w:val=""/>
+      <w:lvlJc w:val="left"/>
+      <w:pPr>
+        <w:ind w:left="2880" w:hanging="360"/>
+      </w:pPr>
+      <w:rPr>
+        <w:rFonts w:ascii="Symbol" w:hAnsi="Symbol" w:hint="default"/>
+      </w:rPr>
+    </w:lvl>
+    <w:lvl w:ilvl="4" w:tplc="04220003">
+      <w:start w:val="1"/>
+      <w:numFmt w:val="bullet"/>
+      <w:lvlText w:val="o"/>
+      <w:lvlJc w:val="left"/>
+      <w:pPr>
+        <w:ind w:left="3600" w:hanging="360"/>
+      </w:pPr>
+      <w:rPr>
+        <w:rFonts w:ascii="Courier New" w:hAnsi="Courier New" w:cs="Courier New" w:hint="default"/>
+      </w:rPr>
+    </w:lvl>
+    <w:lvl w:ilvl="5" w:tplc="04220005">
+      <w:start w:val="1"/>
+      <w:numFmt w:val="bullet"/>
+      <w:lvlText w:val=""/>
+      <w:lvlJc w:val="left"/>
+      <w:pPr>
+        <w:ind w:left="4320" w:hanging="360"/>
+      </w:pPr>
+      <w:rPr>
+        <w:rFonts w:ascii="Wingdings" w:hAnsi="Wingdings" w:hint="default"/>
+      </w:rPr>
+    </w:lvl>
+    <w:lvl w:ilvl="6" w:tplc="04220001">
+      <w:start w:val="1"/>
+      <w:numFmt w:val="bullet"/>
+      <w:lvlText w:val=""/>
+      <w:lvlJc w:val="left"/>
+      <w:pPr>
+        <w:ind w:left="5040" w:hanging="360"/>
+      </w:pPr>
+      <w:rPr>
+        <w:rFonts w:ascii="Symbol" w:hAnsi="Symbol" w:hint="default"/>
+      </w:rPr>
+    </w:lvl>
+    <w:lvl w:ilvl="7" w:tplc="04220003">
+      <w:start w:val="1"/>
+      <w:numFmt w:val="bullet"/>
+      <w:lvlText w:val="o"/>
+      <w:lvlJc w:val="left"/>
+      <w:pPr>
+        <w:ind w:left="5760" w:hanging="360"/>
+      </w:pPr>
+      <w:rPr>
+        <w:rFonts w:ascii="Courier New" w:hAnsi="Courier New" w:cs="Courier New" w:hint="default"/>
+      </w:rPr>
+    </w:lvl>
+    <w:lvl w:ilvl="8" w:tplc="04220005" w:tentative="1">
+      <w:start w:val="1"/>
+      <w:numFmt w:val="bullet"/>
+      <w:lvlText w:val=""/>
+      <w:lvlJc w:val="left"/>
+      <w:pPr>
+        <w:ind w:left="6480" w:hanging="360"/>
+      </w:pPr>
+      <w:rPr>
+        <w:rFonts w:ascii="Wingdings" w:hAnsi="Wingdings" w:hint="default"/>
+      </w:rPr>
+    </w:lvl>
+  </w:abstractNum>
+  <w:abstractNum w:abstractNumId="10" w15:restartNumberingAfterBreak="0">
+    <w:nsid w:val="71384F5F"/>
+    <w:multiLevelType w:val="hybridMultilevel"/>
+    <w:tmpl w:val="F9722008"/>
+    <w:lvl w:ilvl="0" w:tplc="04220001">
+      <w:start w:val="1"/>
+      <w:numFmt w:val="bullet"/>
+      <w:lvlText w:val=""/>
+      <w:lvlJc w:val="left"/>
+      <w:pPr>
+        <w:ind w:left="2130" w:hanging="360"/>
+      </w:pPr>
+      <w:rPr>
+        <w:rFonts w:ascii="Symbol" w:hAnsi="Symbol" w:hint="default"/>
+      </w:rPr>
+    </w:lvl>
+    <w:lvl w:ilvl="1" w:tplc="04220003" w:tentative="1">
+      <w:start w:val="1"/>
+      <w:numFmt w:val="bullet"/>
+      <w:lvlText w:val="o"/>
+      <w:lvlJc w:val="left"/>
+      <w:pPr>
+        <w:ind w:left="2850" w:hanging="360"/>
+      </w:pPr>
+      <w:rPr>
+        <w:rFonts w:ascii="Courier New" w:hAnsi="Courier New" w:cs="Courier New" w:hint="default"/>
+      </w:rPr>
+    </w:lvl>
     <w:lvl w:ilvl="2" w:tplc="04220005" w:tentative="1">
       <w:start w:val="1"/>
       <w:numFmt w:val="bullet"/>
       <w:lvlText w:val=""/>
       <w:lvlJc w:val="left"/>
       <w:pPr>
-        <w:ind w:left="2160" w:hanging="360"/>
+        <w:ind w:left="3570" w:hanging="360"/>
       </w:pPr>
       <w:rPr>
         <w:rFonts w:ascii="Wingdings" w:hAnsi="Wingdings" w:hint="default"/>
@@ -2990,7 +5133,7 @@
       <w:lvlText w:val=""/>
       <w:lvlJc w:val="left"/>
       <w:pPr>
-        <w:ind w:left="2880" w:hanging="360"/>
+        <w:ind w:left="4290" w:hanging="360"/>
       </w:pPr>
       <w:rPr>
         <w:rFonts w:ascii="Symbol" w:hAnsi="Symbol" w:hint="default"/>
@@ -3002,7 +5145,7 @@
       <w:lvlText w:val="o"/>
       <w:lvlJc w:val="left"/>
       <w:pPr>
-        <w:ind w:left="3600" w:hanging="360"/>
+        <w:ind w:left="5010" w:hanging="360"/>
       </w:pPr>
       <w:rPr>
         <w:rFonts w:ascii="Courier New" w:hAnsi="Courier New" w:cs="Courier New" w:hint="default"/>
@@ -3014,7 +5157,7 @@
       <w:lvlText w:val=""/>
       <w:lvlJc w:val="left"/>
       <w:pPr>
-        <w:ind w:left="4320" w:hanging="360"/>
+        <w:ind w:left="5730" w:hanging="360"/>
       </w:pPr>
       <w:rPr>
         <w:rFonts w:ascii="Wingdings" w:hAnsi="Wingdings" w:hint="default"/>
@@ -3026,7 +5169,7 @@
       <w:lvlText w:val=""/>
       <w:lvlJc w:val="left"/>
       <w:pPr>
-        <w:ind w:left="5040" w:hanging="360"/>
+        <w:ind w:left="6450" w:hanging="360"/>
       </w:pPr>
       <w:rPr>
         <w:rFonts w:ascii="Symbol" w:hAnsi="Symbol" w:hint="default"/>
@@ -3038,7 +5181,7 @@
       <w:lvlText w:val="o"/>
       <w:lvlJc w:val="left"/>
       <w:pPr>
-        <w:ind w:left="5760" w:hanging="360"/>
+        <w:ind w:left="7170" w:hanging="360"/>
       </w:pPr>
       <w:rPr>
         <w:rFonts w:ascii="Courier New" w:hAnsi="Courier New" w:cs="Courier New" w:hint="default"/>
@@ -3050,14 +5193,14 @@
       <w:lvlText w:val=""/>
       <w:lvlJc w:val="left"/>
       <w:pPr>
-        <w:ind w:left="6480" w:hanging="360"/>
+        <w:ind w:left="7890" w:hanging="360"/>
       </w:pPr>
       <w:rPr>
         <w:rFonts w:ascii="Wingdings" w:hAnsi="Wingdings" w:hint="default"/>
       </w:rPr>
     </w:lvl>
   </w:abstractNum>
-  <w:abstractNum w:abstractNumId="6" w15:restartNumberingAfterBreak="0">
+  <w:abstractNum w:abstractNumId="11" w15:restartNumberingAfterBreak="0">
     <w:nsid w:val="766A0BEA"/>
     <w:multiLevelType w:val="hybridMultilevel"/>
     <w:tmpl w:val="A328CE22"/>
@@ -3170,7 +5313,7 @@
       </w:rPr>
     </w:lvl>
   </w:abstractNum>
-  <w:abstractNum w:abstractNumId="7" w15:restartNumberingAfterBreak="0">
+  <w:abstractNum w:abstractNumId="12" w15:restartNumberingAfterBreak="0">
     <w:nsid w:val="7B622C0C"/>
     <w:multiLevelType w:val="hybridMultilevel"/>
     <w:tmpl w:val="B64C054A"/>
@@ -3284,16 +5427,16 @@
     </w:lvl>
   </w:abstractNum>
   <w:num w:numId="1">
-    <w:abstractNumId w:val="3"/>
+    <w:abstractNumId w:val="6"/>
   </w:num>
   <w:num w:numId="2">
-    <w:abstractNumId w:val="6"/>
+    <w:abstractNumId w:val="11"/>
   </w:num>
   <w:num w:numId="3">
-    <w:abstractNumId w:val="4"/>
+    <w:abstractNumId w:val="7"/>
   </w:num>
   <w:num w:numId="4">
-    <w:abstractNumId w:val="2"/>
+    <w:abstractNumId w:val="3"/>
   </w:num>
   <w:num w:numId="5">
     <w:abstractNumId w:val="1"/>
@@ -3302,10 +5445,25 @@
     <w:abstractNumId w:val="0"/>
   </w:num>
   <w:num w:numId="7">
-    <w:abstractNumId w:val="5"/>
+    <w:abstractNumId w:val="9"/>
   </w:num>
   <w:num w:numId="8">
-    <w:abstractNumId w:val="7"/>
+    <w:abstractNumId w:val="12"/>
+  </w:num>
+  <w:num w:numId="9">
+    <w:abstractNumId w:val="4"/>
+  </w:num>
+  <w:num w:numId="10">
+    <w:abstractNumId w:val="8"/>
+  </w:num>
+  <w:num w:numId="11">
+    <w:abstractNumId w:val="2"/>
+  </w:num>
+  <w:num w:numId="12">
+    <w:abstractNumId w:val="10"/>
+  </w:num>
+  <w:num w:numId="13">
+    <w:abstractNumId w:val="5"/>
   </w:num>
 </w:numbering>
 </file>

</xml_diff>